<commit_message>
COP3530 page rank: redid the project after realizing that using a hashmap with strings as the key was linearly related to the length of the key string. Submitted after finishing the documentation
</commit_message>
<xml_diff>
--- a/src/School/COP3530/Simplified_PageRank/Page_rank_documentation.docx
+++ b/src/School/COP3530/Simplified_PageRank/Page_rank_documentation.docx
@@ -46,23 +46,7 @@
         <w:spacing w:line="276" w:lineRule="auto"/>
       </w:pPr>
       <w:r>
-        <w:t xml:space="preserve">Two </w:t>
-      </w:r>
-      <w:proofErr w:type="spellStart"/>
-      <w:r>
-        <w:t>unordered_maps</w:t>
-      </w:r>
-      <w:proofErr w:type="spellEnd"/>
-      <w:r>
-        <w:t xml:space="preserve">, one </w:t>
-      </w:r>
-      <w:proofErr w:type="spellStart"/>
-      <w:r>
-        <w:t>unordered_set</w:t>
-      </w:r>
-      <w:proofErr w:type="spellEnd"/>
-      <w:r>
-        <w:t>, and one map.</w:t>
+        <w:t>One vector of unordered maps, Four unordered maps</w:t>
       </w:r>
     </w:p>
     <w:p>
@@ -75,15 +59,33 @@
         <w:spacing w:line="276" w:lineRule="auto"/>
       </w:pPr>
       <w:r>
-        <w:t xml:space="preserve">Vertices – </w:t>
-      </w:r>
-      <w:proofErr w:type="spellStart"/>
-      <w:r>
-        <w:t>unordered_set</w:t>
-      </w:r>
-      <w:proofErr w:type="spellEnd"/>
-      <w:r>
-        <w:t>&lt;string&gt;</w:t>
+        <w:t>edges</w:t>
+      </w:r>
+      <w:r>
+        <w:t xml:space="preserve">– </w:t>
+      </w:r>
+      <w:r>
+        <w:t>vector&lt;</w:t>
+      </w:r>
+      <w:proofErr w:type="spellStart"/>
+      <w:r>
+        <w:t>unordered_</w:t>
+      </w:r>
+      <w:r>
+        <w:t>map</w:t>
+      </w:r>
+      <w:proofErr w:type="spellEnd"/>
+      <w:r>
+        <w:t>&lt;</w:t>
+      </w:r>
+      <w:r>
+        <w:t>int, double</w:t>
+      </w:r>
+      <w:r>
+        <w:t>&gt;</w:t>
+      </w:r>
+      <w:r>
+        <w:t>&gt;</w:t>
       </w:r>
     </w:p>
     <w:p>
@@ -96,7 +98,10 @@
         <w:spacing w:line="276" w:lineRule="auto"/>
       </w:pPr>
       <w:r>
-        <w:t xml:space="preserve">Use – store </w:t>
+        <w:t xml:space="preserve">Use – </w:t>
+      </w:r>
+      <w:r>
+        <w:t xml:space="preserve">Store </w:t>
       </w:r>
       <w:proofErr w:type="gramStart"/>
       <w:r>
@@ -104,18 +109,10 @@
       </w:r>
       <w:proofErr w:type="gramEnd"/>
       <w:r>
-        <w:t xml:space="preserve"> the sites encountered. Used to combat an edge case where a site is reference from but not to and would not be an element in the </w:t>
-      </w:r>
-      <w:proofErr w:type="spellStart"/>
-      <w:r>
-        <w:t>incoming_edges</w:t>
-      </w:r>
-      <w:proofErr w:type="spellEnd"/>
-      <w:r>
-        <w:t xml:space="preserve"> map</w:t>
-      </w:r>
-      <w:r>
-        <w:t xml:space="preserve">. Thus, use the set of vertices instead to make sure that all sites are traversed during calculations. </w:t>
+        <w:t xml:space="preserve"> the edges encountered, specifically tracking the incoming edges to any site along with the weight of the edge.</w:t>
+      </w:r>
+      <w:r>
+        <w:t xml:space="preserve"> Also used to do the pseudo-matrix multiplication in the page rank calculation.</w:t>
       </w:r>
     </w:p>
     <w:p>
@@ -128,7 +125,7 @@
         <w:spacing w:line="276" w:lineRule="auto"/>
       </w:pPr>
       <w:r>
-        <w:t>Key – site</w:t>
+        <w:t>Index – The integer equivalent of the referenced site.</w:t>
       </w:r>
     </w:p>
     <w:p>
@@ -141,13 +138,41 @@
         <w:spacing w:line="276" w:lineRule="auto"/>
       </w:pPr>
       <w:r>
-        <w:t>Why – set to make it simple to add every encountered site without worrying about duplicates or errors.</w:t>
-      </w:r>
-      <w:r>
-        <w:t xml:space="preserve"> Unordered because it doesn’t matter what order I use them in in the future</w:t>
-      </w:r>
-      <w:r>
-        <w:t xml:space="preserve">, and make use of the </w:t>
+        <w:t xml:space="preserve">Element – </w:t>
+      </w:r>
+      <w:proofErr w:type="spellStart"/>
+      <w:r>
+        <w:t>unordered_map</w:t>
+      </w:r>
+      <w:proofErr w:type="spellEnd"/>
+      <w:r>
+        <w:t xml:space="preserve"> (key: integer equivalent to the referencing site, value: weight of the edge </w:t>
+      </w:r>
+      <w:proofErr w:type="spellStart"/>
+      <w:proofErr w:type="gramStart"/>
+      <w:r>
+        <w:t>ie</w:t>
+      </w:r>
+      <w:proofErr w:type="spellEnd"/>
+      <w:proofErr w:type="gramEnd"/>
+      <w:r>
+        <w:t xml:space="preserve"> 1/outdegree)</w:t>
+      </w:r>
+    </w:p>
+    <w:p>
+      <w:pPr>
+        <w:pStyle w:val="ListParagraph"/>
+        <w:numPr>
+          <w:ilvl w:val="1"/>
+          <w:numId w:val="3"/>
+        </w:numPr>
+        <w:spacing w:line="276" w:lineRule="auto"/>
+      </w:pPr>
+      <w:r>
+        <w:t xml:space="preserve">Why – </w:t>
+      </w:r>
+      <w:r>
+        <w:t xml:space="preserve">The vector allowed for </w:t>
       </w:r>
       <w:proofErr w:type="gramStart"/>
       <w:r>
@@ -155,10 +180,15 @@
       </w:r>
       <w:proofErr w:type="gramEnd"/>
       <w:r>
-        <w:t>1) average insert</w:t>
-      </w:r>
-      <w:r>
-        <w:t>.</w:t>
+        <w:t xml:space="preserve">1) insertions and lookups, and the </w:t>
+      </w:r>
+      <w:proofErr w:type="spellStart"/>
+      <w:r>
+        <w:t>unordered_map</w:t>
+      </w:r>
+      <w:proofErr w:type="spellEnd"/>
+      <w:r>
+        <w:t xml:space="preserve"> uses less space then a vector of vectors while still providing O(1) lookups, along with a second spot (the value) for the weights to be.</w:t>
       </w:r>
       <w:r>
         <w:t xml:space="preserve"> </w:t>
@@ -173,11 +203,16 @@
         </w:numPr>
         <w:spacing w:line="276" w:lineRule="auto"/>
       </w:pPr>
-      <w:r>
-        <w:t>Incoming edges</w:t>
-      </w:r>
-      <w:r>
-        <w:t xml:space="preserve"> – </w:t>
+      <w:proofErr w:type="spellStart"/>
+      <w:r>
+        <w:t>edgeOutDegrees</w:t>
+      </w:r>
+      <w:proofErr w:type="spellEnd"/>
+      <w:r>
+        <w:t xml:space="preserve"> </w:t>
+      </w:r>
+      <w:r>
+        <w:t xml:space="preserve">– </w:t>
       </w:r>
       <w:proofErr w:type="spellStart"/>
       <w:r>
@@ -185,15 +220,10 @@
       </w:r>
       <w:proofErr w:type="spellEnd"/>
       <w:r>
-        <w:t xml:space="preserve">&lt;string, </w:t>
-      </w:r>
-      <w:proofErr w:type="spellStart"/>
-      <w:r>
-        <w:t>unordered_map</w:t>
-      </w:r>
-      <w:proofErr w:type="spellEnd"/>
-      <w:r>
-        <w:t>&lt;string, double&gt;&gt;</w:t>
+        <w:t>&lt;</w:t>
+      </w:r>
+      <w:r>
+        <w:t>int, int&gt;</w:t>
       </w:r>
     </w:p>
     <w:p>
@@ -206,7 +236,21 @@
         <w:spacing w:line="276" w:lineRule="auto"/>
       </w:pPr>
       <w:r>
-        <w:t xml:space="preserve">Use – The main data structure. Used to do the pseudo-matrix multiplication in the page rank calculation. </w:t>
+        <w:t xml:space="preserve">Use – </w:t>
+      </w:r>
+      <w:r>
+        <w:t xml:space="preserve">An </w:t>
+      </w:r>
+      <w:proofErr w:type="spellStart"/>
+      <w:r>
+        <w:t>unordered_map</w:t>
+      </w:r>
+      <w:proofErr w:type="spellEnd"/>
+      <w:r>
+        <w:t xml:space="preserve"> used to track the outdegree of each site.</w:t>
+      </w:r>
+      <w:r>
+        <w:t xml:space="preserve"> </w:t>
       </w:r>
     </w:p>
     <w:p>
@@ -219,7 +263,10 @@
         <w:spacing w:line="276" w:lineRule="auto"/>
       </w:pPr>
       <w:r>
-        <w:t>Key – to site</w:t>
+        <w:t xml:space="preserve">Key – </w:t>
+      </w:r>
+      <w:r>
+        <w:t>site’s integer representation</w:t>
       </w:r>
     </w:p>
     <w:p>
@@ -232,21 +279,10 @@
         <w:spacing w:line="276" w:lineRule="auto"/>
       </w:pPr>
       <w:r>
-        <w:t xml:space="preserve">Value – </w:t>
-      </w:r>
-      <w:proofErr w:type="spellStart"/>
-      <w:r>
-        <w:t>unordered_map</w:t>
-      </w:r>
-      <w:proofErr w:type="spellEnd"/>
-      <w:r>
-        <w:t>&lt;</w:t>
-      </w:r>
-      <w:r>
-        <w:t xml:space="preserve"> key-from site, </w:t>
-      </w:r>
-      <w:r>
-        <w:t>value-1/outdegree of from site&gt;</w:t>
+        <w:t>Value –</w:t>
+      </w:r>
+      <w:r>
+        <w:t xml:space="preserve"> outdegree of key</w:t>
       </w:r>
     </w:p>
     <w:p>
@@ -259,18 +295,18 @@
         <w:spacing w:line="276" w:lineRule="auto"/>
       </w:pPr>
       <w:r>
-        <w:t xml:space="preserve">Why – Chose a map data structure because I found it more comfortable to use than a vector of vectors, and it is faster in the average case. </w:t>
-      </w:r>
-      <w:r>
-        <w:t xml:space="preserve">The order of the components didn’t matter, thus an </w:t>
-      </w:r>
-      <w:proofErr w:type="spellStart"/>
-      <w:r>
-        <w:t>unordered_map</w:t>
-      </w:r>
-      <w:proofErr w:type="spellEnd"/>
-      <w:r>
-        <w:t xml:space="preserve"> was better than a map.</w:t>
+        <w:t xml:space="preserve">Why – </w:t>
+      </w:r>
+      <w:r>
+        <w:t xml:space="preserve">The map wasn’t necessary, a vector could have worked just as well. Unordered to provide </w:t>
+      </w:r>
+      <w:proofErr w:type="gramStart"/>
+      <w:r>
+        <w:t>O(</w:t>
+      </w:r>
+      <w:proofErr w:type="gramEnd"/>
+      <w:r>
+        <w:t xml:space="preserve">1) average lookups. </w:t>
       </w:r>
     </w:p>
     <w:p>
@@ -282,8 +318,13 @@
         </w:numPr>
         <w:spacing w:line="276" w:lineRule="auto"/>
       </w:pPr>
-      <w:r>
-        <w:t xml:space="preserve">Outgoing edges – </w:t>
+      <w:proofErr w:type="spellStart"/>
+      <w:r>
+        <w:t>intToSite</w:t>
+      </w:r>
+      <w:proofErr w:type="spellEnd"/>
+      <w:r>
+        <w:t xml:space="preserve">– </w:t>
       </w:r>
       <w:proofErr w:type="spellStart"/>
       <w:r>
@@ -291,15 +332,13 @@
       </w:r>
       <w:proofErr w:type="spellEnd"/>
       <w:r>
-        <w:t xml:space="preserve">&lt;string, </w:t>
-      </w:r>
-      <w:proofErr w:type="spellStart"/>
-      <w:r>
-        <w:t>unordered_set</w:t>
-      </w:r>
-      <w:proofErr w:type="spellEnd"/>
-      <w:r>
-        <w:t>&lt;string&gt;&gt;</w:t>
+        <w:t>&lt;</w:t>
+      </w:r>
+      <w:r>
+        <w:t>int, string</w:t>
+      </w:r>
+      <w:r>
+        <w:t>&gt;</w:t>
       </w:r>
     </w:p>
     <w:p>
@@ -312,7 +351,21 @@
         <w:spacing w:line="276" w:lineRule="auto"/>
       </w:pPr>
       <w:r>
-        <w:t>Use – Used to simplify the process of finding a site’s outdegree.</w:t>
+        <w:t xml:space="preserve">Use – </w:t>
+      </w:r>
+      <w:r>
+        <w:t xml:space="preserve">provides a mapping between integers and site names. Each site is mapped to an integer when they are first encountered, and this is the </w:t>
+      </w:r>
+      <w:r>
+        <w:t xml:space="preserve">complement to </w:t>
+      </w:r>
+      <w:proofErr w:type="spellStart"/>
+      <w:r>
+        <w:t>siteToInt</w:t>
+      </w:r>
+      <w:proofErr w:type="spellEnd"/>
+      <w:r>
+        <w:t>.</w:t>
       </w:r>
     </w:p>
     <w:p>
@@ -325,7 +378,10 @@
         <w:spacing w:line="276" w:lineRule="auto"/>
       </w:pPr>
       <w:r>
-        <w:t>Key – from site</w:t>
+        <w:t xml:space="preserve">Key – </w:t>
+      </w:r>
+      <w:r>
+        <w:t>site’s integer representation</w:t>
       </w:r>
     </w:p>
     <w:p>
@@ -338,15 +394,13 @@
         <w:spacing w:line="276" w:lineRule="auto"/>
       </w:pPr>
       <w:r>
-        <w:t xml:space="preserve">Value – </w:t>
-      </w:r>
-      <w:proofErr w:type="spellStart"/>
-      <w:r>
-        <w:t>unordered_set</w:t>
-      </w:r>
-      <w:proofErr w:type="spellEnd"/>
-      <w:r>
-        <w:t>&lt;key-to site&gt;</w:t>
+        <w:t>Value –</w:t>
+      </w:r>
+      <w:r>
+        <w:t xml:space="preserve"> site’s name</w:t>
+      </w:r>
+      <w:r>
+        <w:t xml:space="preserve"> </w:t>
       </w:r>
     </w:p>
     <w:p>
@@ -359,7 +413,34 @@
         <w:spacing w:line="276" w:lineRule="auto"/>
       </w:pPr>
       <w:r>
-        <w:t>Why – Chose the unordered map for the same reason as incoming edges. Easy use and additions are babyproofed, so I don’t have to worry about duplicates and errors. The set is used rather than a map for the value because I don’t need to do any math with this map, only need to find the size of the set as fast as possible, which I do with the unordered-ness of the map.</w:t>
+        <w:t xml:space="preserve">Why – </w:t>
+      </w:r>
+      <w:r>
+        <w:t xml:space="preserve">The necessity of this map was due to the O(n) nature of </w:t>
+      </w:r>
+      <w:proofErr w:type="spellStart"/>
+      <w:r>
+        <w:t>cpp’s</w:t>
+      </w:r>
+      <w:proofErr w:type="spellEnd"/>
+      <w:r>
+        <w:t xml:space="preserve"> hashing function with strings. Had I used strings as the keys to all of the other </w:t>
+      </w:r>
+      <w:proofErr w:type="spellStart"/>
+      <w:r>
+        <w:t>unordered_maps</w:t>
+      </w:r>
+      <w:proofErr w:type="spellEnd"/>
+      <w:r>
+        <w:t xml:space="preserve">, I would have been unable to take advantage of the </w:t>
+      </w:r>
+      <w:proofErr w:type="gramStart"/>
+      <w:r>
+        <w:t>O(</w:t>
+      </w:r>
+      <w:proofErr w:type="gramEnd"/>
+      <w:r>
+        <w:t>1) lookup time due to the hash function being linear to the site name length.</w:t>
       </w:r>
     </w:p>
     <w:p>
@@ -371,8 +452,28 @@
         </w:numPr>
         <w:spacing w:line="276" w:lineRule="auto"/>
       </w:pPr>
-      <w:r>
-        <w:t>Page ranks – map&lt;string, double&gt;</w:t>
+      <w:proofErr w:type="spellStart"/>
+      <w:r>
+        <w:t>SiteToInt</w:t>
+      </w:r>
+      <w:proofErr w:type="spellEnd"/>
+      <w:r>
+        <w:t xml:space="preserve"> </w:t>
+      </w:r>
+      <w:r>
+        <w:t>– map&lt;</w:t>
+      </w:r>
+      <w:r>
+        <w:t>string</w:t>
+      </w:r>
+      <w:r>
+        <w:t xml:space="preserve">, </w:t>
+      </w:r>
+      <w:r>
+        <w:t>int</w:t>
+      </w:r>
+      <w:r>
+        <w:t>&gt;</w:t>
       </w:r>
     </w:p>
     <w:p>
@@ -385,7 +486,18 @@
         <w:spacing w:line="276" w:lineRule="auto"/>
       </w:pPr>
       <w:r>
-        <w:t>Use – Stores the rank of each page through each iteration.</w:t>
+        <w:t xml:space="preserve">Use – </w:t>
+      </w:r>
+      <w:r>
+        <w:t xml:space="preserve">provides a mapping between a site name and an integer. Used to map a site to an integer, complemented by </w:t>
+      </w:r>
+      <w:proofErr w:type="spellStart"/>
+      <w:r>
+        <w:t>intToSite</w:t>
+      </w:r>
+      <w:proofErr w:type="spellEnd"/>
+      <w:r>
+        <w:t>.</w:t>
       </w:r>
     </w:p>
     <w:p>
@@ -398,7 +510,10 @@
         <w:spacing w:line="276" w:lineRule="auto"/>
       </w:pPr>
       <w:r>
-        <w:t>Key – site</w:t>
+        <w:t xml:space="preserve">Key – </w:t>
+      </w:r>
+      <w:r>
+        <w:t>site name</w:t>
       </w:r>
     </w:p>
     <w:p>
@@ -411,7 +526,10 @@
         <w:spacing w:line="276" w:lineRule="auto"/>
       </w:pPr>
       <w:r>
-        <w:t>Value – key’s rank</w:t>
+        <w:t xml:space="preserve">Value – </w:t>
+      </w:r>
+      <w:r>
+        <w:t>site’s integer value.</w:t>
       </w:r>
     </w:p>
     <w:p>
@@ -424,36 +542,18 @@
         <w:spacing w:line="276" w:lineRule="auto"/>
       </w:pPr>
       <w:r>
-        <w:t>Why – Used the map because it allows for fast</w:t>
-      </w:r>
-      <w:r>
-        <w:t>,</w:t>
-      </w:r>
-      <w:r>
-        <w:t xml:space="preserve"> O(log(n))</w:t>
-      </w:r>
-      <w:r>
-        <w:t>,</w:t>
-      </w:r>
-      <w:r>
-        <w:t xml:space="preserve"> access without </w:t>
-      </w:r>
-      <w:r>
-        <w:t xml:space="preserve">making anything more complicated than it needs to be. Map rather than an </w:t>
-      </w:r>
-      <w:proofErr w:type="spellStart"/>
-      <w:r>
-        <w:t>unordered_map</w:t>
-      </w:r>
-      <w:proofErr w:type="spellEnd"/>
-      <w:r>
-        <w:t xml:space="preserve"> because the output of the program had to be in alphabetical order, which a map </w:t>
-      </w:r>
-      <w:r>
-        <w:t xml:space="preserve">implicitly </w:t>
-      </w:r>
-      <w:r>
-        <w:t>is for strings.</w:t>
+        <w:t xml:space="preserve">Why – </w:t>
+      </w:r>
+      <w:r>
+        <w:t xml:space="preserve">Once again used to avoid the O(n) relationship between the hash function and string length. This function is only used while adding edges (at </w:t>
+      </w:r>
+      <w:proofErr w:type="gramStart"/>
+      <w:r>
+        <w:t>O(</w:t>
+      </w:r>
+      <w:proofErr w:type="gramEnd"/>
+      <w:r>
+        <w:t>length of site name), and afterwards sites are only referred to by their integer mapping.</w:t>
       </w:r>
     </w:p>
     <w:p>
@@ -483,10 +583,53 @@
       </w:r>
       <w:proofErr w:type="gramEnd"/>
       <w:r>
+        <w:t>length of site name) Average, O(length of site name * V) Worst</w:t>
+      </w:r>
+    </w:p>
+    <w:p>
+      <w:pPr>
+        <w:pStyle w:val="ListParagraph"/>
+        <w:numPr>
+          <w:ilvl w:val="0"/>
+          <w:numId w:val="5"/>
+        </w:numPr>
+        <w:spacing w:line="276" w:lineRule="auto"/>
+      </w:pPr>
+      <w:r>
+        <w:t>No Loops</w:t>
+      </w:r>
+    </w:p>
+    <w:p>
+      <w:pPr>
+        <w:pStyle w:val="ListParagraph"/>
+        <w:numPr>
+          <w:ilvl w:val="0"/>
+          <w:numId w:val="5"/>
+        </w:numPr>
+        <w:spacing w:line="276" w:lineRule="auto"/>
+      </w:pPr>
+      <w:r>
+        <w:t>Edges -</w:t>
+      </w:r>
+      <w:r>
+        <w:t xml:space="preserve"> at</w:t>
+      </w:r>
+      <w:r>
+        <w:t xml:space="preserve">: </w:t>
+      </w:r>
+      <w:proofErr w:type="gramStart"/>
+      <w:r>
+        <w:t>O(</w:t>
+      </w:r>
+      <w:proofErr w:type="gramEnd"/>
+      <w:r>
         <w:t>1)</w:t>
       </w:r>
       <w:r>
-        <w:t xml:space="preserve"> Avg, O(V) Worst</w:t>
+        <w:t>, map</w:t>
+      </w:r>
+      <w:r>
+        <w:t xml:space="preserve"> operations: O(1) Average, O(V) Worst</w:t>
       </w:r>
     </w:p>
     <w:p>
@@ -494,20 +637,17 @@
         <w:pStyle w:val="ListParagraph"/>
         <w:numPr>
           <w:ilvl w:val="0"/>
-          <w:numId w:val="1"/>
-        </w:numPr>
-        <w:spacing w:line="276" w:lineRule="auto"/>
-      </w:pPr>
-      <w:proofErr w:type="spellStart"/>
-      <w:r>
-        <w:t>Vertices.emplace</w:t>
-      </w:r>
-      <w:proofErr w:type="spellEnd"/>
-      <w:r>
-        <w:t xml:space="preserve">: </w:t>
-      </w:r>
-      <w:r>
-        <w:t>Avg-</w:t>
+          <w:numId w:val="5"/>
+        </w:numPr>
+        <w:spacing w:line="276" w:lineRule="auto"/>
+      </w:pPr>
+      <w:proofErr w:type="spellStart"/>
+      <w:r>
+        <w:t>siteToInt</w:t>
+      </w:r>
+      <w:proofErr w:type="spellEnd"/>
+      <w:r>
+        <w:t xml:space="preserve"> – all operations: </w:t>
       </w:r>
       <w:proofErr w:type="gramStart"/>
       <w:r>
@@ -515,20 +655,28 @@
       </w:r>
       <w:proofErr w:type="gramEnd"/>
       <w:r>
-        <w:t>1) Worst-O(V)</w:t>
-      </w:r>
-    </w:p>
-    <w:p>
-      <w:pPr>
-        <w:pStyle w:val="ListParagraph"/>
-        <w:numPr>
-          <w:ilvl w:val="1"/>
-          <w:numId w:val="1"/>
-        </w:numPr>
-        <w:spacing w:line="276" w:lineRule="auto"/>
-      </w:pPr>
-      <w:r>
-        <w:t xml:space="preserve">Add to unordered set is </w:t>
+        <w:t>length of site name) Average, O(length of site name * V) Worst</w:t>
+      </w:r>
+    </w:p>
+    <w:p>
+      <w:pPr>
+        <w:pStyle w:val="ListParagraph"/>
+        <w:numPr>
+          <w:ilvl w:val="0"/>
+          <w:numId w:val="5"/>
+        </w:numPr>
+        <w:spacing w:line="276" w:lineRule="auto"/>
+      </w:pPr>
+      <w:proofErr w:type="spellStart"/>
+      <w:r>
+        <w:t>intToSite</w:t>
+      </w:r>
+      <w:proofErr w:type="spellEnd"/>
+      <w:r>
+        <w:t xml:space="preserve"> </w:t>
+      </w:r>
+      <w:r>
+        <w:t xml:space="preserve">– all operations: </w:t>
       </w:r>
       <w:proofErr w:type="gramStart"/>
       <w:r>
@@ -536,10 +684,7 @@
       </w:r>
       <w:proofErr w:type="gramEnd"/>
       <w:r>
-        <w:t>1) on average</w:t>
-      </w:r>
-      <w:r>
-        <w:t>, O(size of container) at worst</w:t>
+        <w:t>1) Average, O(V) Worst</w:t>
       </w:r>
     </w:p>
     <w:p>
@@ -547,59 +692,17 @@
         <w:pStyle w:val="ListParagraph"/>
         <w:numPr>
           <w:ilvl w:val="0"/>
-          <w:numId w:val="1"/>
-        </w:numPr>
-        <w:spacing w:line="276" w:lineRule="auto"/>
-      </w:pPr>
-      <w:proofErr w:type="spellStart"/>
-      <w:r>
-        <w:t>Incoming_</w:t>
-      </w:r>
-      <w:proofErr w:type="gramStart"/>
-      <w:r>
-        <w:t>edges.find</w:t>
-      </w:r>
-      <w:proofErr w:type="spellEnd"/>
-      <w:proofErr w:type="gramEnd"/>
-      <w:r>
-        <w:t xml:space="preserve">: </w:t>
-      </w:r>
-      <w:r>
-        <w:t>Avg-O(1) Worst-O(V)</w:t>
-      </w:r>
-    </w:p>
-    <w:p>
-      <w:pPr>
-        <w:pStyle w:val="ListParagraph"/>
-        <w:numPr>
-          <w:ilvl w:val="1"/>
-          <w:numId w:val="1"/>
-        </w:numPr>
-        <w:spacing w:line="276" w:lineRule="auto"/>
-      </w:pPr>
-      <w:r>
-        <w:t>Same as emplace for set</w:t>
-      </w:r>
-    </w:p>
-    <w:p>
-      <w:pPr>
-        <w:pStyle w:val="ListParagraph"/>
-        <w:numPr>
-          <w:ilvl w:val="0"/>
-          <w:numId w:val="1"/>
-        </w:numPr>
-        <w:spacing w:line="276" w:lineRule="auto"/>
-      </w:pPr>
-      <w:proofErr w:type="spellStart"/>
-      <w:r>
-        <w:t>Edge.emplace</w:t>
-      </w:r>
-      <w:proofErr w:type="spellEnd"/>
-      <w:r>
-        <w:t xml:space="preserve">: </w:t>
-      </w:r>
-      <w:r>
-        <w:t>Avg-</w:t>
+          <w:numId w:val="5"/>
+        </w:numPr>
+        <w:spacing w:line="276" w:lineRule="auto"/>
+      </w:pPr>
+      <w:proofErr w:type="spellStart"/>
+      <w:r>
+        <w:t>edgeOutDegrees</w:t>
+      </w:r>
+      <w:proofErr w:type="spellEnd"/>
+      <w:r>
+        <w:t xml:space="preserve"> – all operations: </w:t>
       </w:r>
       <w:proofErr w:type="gramStart"/>
       <w:r>
@@ -607,33 +710,41 @@
       </w:r>
       <w:proofErr w:type="gramEnd"/>
       <w:r>
-        <w:t>1) Worst-O(V)</w:t>
-      </w:r>
-    </w:p>
-    <w:p>
-      <w:pPr>
-        <w:pStyle w:val="ListParagraph"/>
-        <w:numPr>
-          <w:ilvl w:val="0"/>
-          <w:numId w:val="1"/>
-        </w:numPr>
-        <w:spacing w:line="276" w:lineRule="auto"/>
-      </w:pPr>
-      <w:proofErr w:type="spellStart"/>
-      <w:r>
-        <w:t>Incoming_</w:t>
-      </w:r>
-      <w:proofErr w:type="gramStart"/>
-      <w:r>
-        <w:t>edges.emplace</w:t>
-      </w:r>
-      <w:proofErr w:type="spellEnd"/>
-      <w:proofErr w:type="gramEnd"/>
-      <w:r>
-        <w:t xml:space="preserve">: </w:t>
-      </w:r>
-      <w:r>
-        <w:t>Avg-O(1) Worst-O(V)</w:t>
+        <w:t>1) Average, O(V) Worst</w:t>
+      </w:r>
+    </w:p>
+    <w:p>
+      <w:pPr>
+        <w:spacing w:line="276" w:lineRule="auto"/>
+      </w:pPr>
+      <w:proofErr w:type="spellStart"/>
+      <w:r>
+        <w:t>calcEdgeValues</w:t>
+      </w:r>
+      <w:proofErr w:type="spellEnd"/>
+      <w:r>
+        <w:t>:</w:t>
+      </w:r>
+      <w:r>
+        <w:t xml:space="preserve"> O</w:t>
+      </w:r>
+      <w:r>
+        <w:t>(</w:t>
+      </w:r>
+      <w:r>
+        <w:t>V^2</w:t>
+      </w:r>
+      <w:r>
+        <w:t>)</w:t>
+      </w:r>
+      <w:r>
+        <w:t xml:space="preserve"> Avg, O(</w:t>
+      </w:r>
+      <w:r>
+        <w:t>V^3</w:t>
+      </w:r>
+      <w:r>
+        <w:t>) Worst</w:t>
       </w:r>
     </w:p>
     <w:p>
@@ -646,10 +757,70 @@
         <w:spacing w:line="276" w:lineRule="auto"/>
       </w:pPr>
       <w:r>
-        <w:t xml:space="preserve">Only more finds and emplaces: All </w:t>
-      </w:r>
-      <w:r>
-        <w:t>Avg-</w:t>
+        <w:t>Loop through</w:t>
+      </w:r>
+      <w:r>
+        <w:t xml:space="preserve"> </w:t>
+      </w:r>
+      <w:r>
+        <w:t>all</w:t>
+      </w:r>
+      <w:r>
+        <w:t xml:space="preserve"> vertices</w:t>
+      </w:r>
+      <w:r>
+        <w:t>:</w:t>
+      </w:r>
+      <w:r>
+        <w:t xml:space="preserve"> O(V)</w:t>
+      </w:r>
+    </w:p>
+    <w:p>
+      <w:pPr>
+        <w:pStyle w:val="ListParagraph"/>
+        <w:numPr>
+          <w:ilvl w:val="1"/>
+          <w:numId w:val="2"/>
+        </w:numPr>
+        <w:spacing w:line="276" w:lineRule="auto"/>
+      </w:pPr>
+      <w:proofErr w:type="spellStart"/>
+      <w:r>
+        <w:t>Page_</w:t>
+      </w:r>
+      <w:proofErr w:type="gramStart"/>
+      <w:r>
+        <w:t>ranks.e</w:t>
+      </w:r>
+      <w:r>
+        <w:t>mplace</w:t>
+      </w:r>
+      <w:proofErr w:type="spellEnd"/>
+      <w:proofErr w:type="gramEnd"/>
+      <w:r>
+        <w:t>: O(</w:t>
+      </w:r>
+      <w:r>
+        <w:t>1</w:t>
+      </w:r>
+      <w:r>
+        <w:t>)</w:t>
+      </w:r>
+      <w:r>
+        <w:t xml:space="preserve"> Average, O(V) Worst</w:t>
+      </w:r>
+    </w:p>
+    <w:p>
+      <w:pPr>
+        <w:pStyle w:val="ListParagraph"/>
+        <w:numPr>
+          <w:ilvl w:val="1"/>
+          <w:numId w:val="2"/>
+        </w:numPr>
+        <w:spacing w:line="276" w:lineRule="auto"/>
+      </w:pPr>
+      <w:r>
+        <w:t xml:space="preserve">Edges – at - size: </w:t>
       </w:r>
       <w:proofErr w:type="gramStart"/>
       <w:r>
@@ -657,16 +828,56 @@
       </w:r>
       <w:proofErr w:type="gramEnd"/>
       <w:r>
-        <w:t>1) Worst-O(V)</w:t>
-      </w:r>
-    </w:p>
-    <w:p>
-      <w:pPr>
-        <w:spacing w:line="276" w:lineRule="auto"/>
-      </w:pPr>
-      <w:proofErr w:type="spellStart"/>
-      <w:r>
-        <w:t>calcEdgeValues</w:t>
+        <w:t xml:space="preserve">1) </w:t>
+      </w:r>
+    </w:p>
+    <w:p>
+      <w:pPr>
+        <w:pStyle w:val="ListParagraph"/>
+        <w:numPr>
+          <w:ilvl w:val="1"/>
+          <w:numId w:val="2"/>
+        </w:numPr>
+        <w:spacing w:line="276" w:lineRule="auto"/>
+      </w:pPr>
+      <w:r>
+        <w:t>Loop through edges connected to first vertex: O(</w:t>
+      </w:r>
+      <w:r>
+        <w:t>V</w:t>
+      </w:r>
+      <w:r>
+        <w:t>)</w:t>
+      </w:r>
+    </w:p>
+    <w:p>
+      <w:pPr>
+        <w:pStyle w:val="ListParagraph"/>
+        <w:numPr>
+          <w:ilvl w:val="2"/>
+          <w:numId w:val="2"/>
+        </w:numPr>
+        <w:spacing w:line="276" w:lineRule="auto"/>
+      </w:pPr>
+      <w:r>
+        <w:t xml:space="preserve">edgeOutDegrees.at – </w:t>
+      </w:r>
+      <w:proofErr w:type="gramStart"/>
+      <w:r>
+        <w:t>O(</w:t>
+      </w:r>
+      <w:proofErr w:type="gramEnd"/>
+      <w:r>
+        <w:t>1) Avg, O(V) Worst</w:t>
+      </w:r>
+    </w:p>
+    <w:p>
+      <w:pPr>
+        <w:spacing w:line="276" w:lineRule="auto"/>
+      </w:pPr>
+      <w:proofErr w:type="spellStart"/>
+      <w:r>
+        <w:t>pageRanks</w:t>
       </w:r>
       <w:proofErr w:type="spellEnd"/>
       <w:r>
@@ -677,26 +888,26 @@
       </w:r>
       <w:proofErr w:type="gramStart"/>
       <w:r>
-        <w:t>O</w:t>
-      </w:r>
-      <w:r>
-        <w:t>(</w:t>
-      </w:r>
-      <w:proofErr w:type="gramEnd"/>
-      <w:r>
-        <w:t xml:space="preserve">E * V * </w:t>
-      </w:r>
-      <w:r>
-        <w:t>log(</w:t>
-      </w:r>
-      <w:r>
-        <w:t>V</w:t>
-      </w:r>
-      <w:r>
-        <w:t>)))</w:t>
-      </w:r>
-      <w:r>
-        <w:t xml:space="preserve"> Avg, O(E * V^2) Worst</w:t>
+        <w:t>O(</w:t>
+      </w:r>
+      <w:proofErr w:type="gramEnd"/>
+      <w:r>
+        <w:t>P * V</w:t>
+      </w:r>
+      <w:r>
+        <w:t>^2</w:t>
+      </w:r>
+      <w:r>
+        <w:t>)</w:t>
+      </w:r>
+      <w:r>
+        <w:t xml:space="preserve"> Avg</w:t>
+      </w:r>
+      <w:r>
+        <w:t xml:space="preserve">, O(P * V^3) </w:t>
+      </w:r>
+      <w:r>
+        <w:t>Worst</w:t>
       </w:r>
     </w:p>
     <w:p>
@@ -709,16 +920,10 @@
         <w:spacing w:line="276" w:lineRule="auto"/>
       </w:pPr>
       <w:r>
-        <w:t>Loop through</w:t>
-      </w:r>
-      <w:r>
-        <w:t xml:space="preserve"> to vertices</w:t>
-      </w:r>
-      <w:r>
-        <w:t>: O</w:t>
-      </w:r>
-      <w:r>
-        <w:t>(V</w:t>
+        <w:t>Loop # of iterations times: O(</w:t>
+      </w:r>
+      <w:r>
+        <w:t>P</w:t>
       </w:r>
       <w:r>
         <w:t>)</w:t>
@@ -733,49 +938,19 @@
         </w:numPr>
         <w:spacing w:line="276" w:lineRule="auto"/>
       </w:pPr>
-      <w:proofErr w:type="spellStart"/>
-      <w:r>
-        <w:t>Page_</w:t>
-      </w:r>
-      <w:proofErr w:type="gramStart"/>
-      <w:r>
-        <w:t>ranks.e</w:t>
-      </w:r>
-      <w:r>
-        <w:t>mplace</w:t>
-      </w:r>
-      <w:proofErr w:type="spellEnd"/>
-      <w:proofErr w:type="gramEnd"/>
-      <w:r>
-        <w:t>: O(</w:t>
-      </w:r>
-      <w:r>
-        <w:t>log(</w:t>
+      <w:r>
+        <w:t xml:space="preserve">Loop through </w:t>
+      </w:r>
+      <w:proofErr w:type="gramStart"/>
+      <w:r>
+        <w:t>all of</w:t>
+      </w:r>
+      <w:proofErr w:type="gramEnd"/>
+      <w:r>
+        <w:t xml:space="preserve"> the sites: O(</w:t>
       </w:r>
       <w:r>
         <w:t>V</w:t>
-      </w:r>
-      <w:r>
-        <w:t>)</w:t>
-      </w:r>
-      <w:r>
-        <w:t>)</w:t>
-      </w:r>
-    </w:p>
-    <w:p>
-      <w:pPr>
-        <w:pStyle w:val="ListParagraph"/>
-        <w:numPr>
-          <w:ilvl w:val="1"/>
-          <w:numId w:val="2"/>
-        </w:numPr>
-        <w:spacing w:line="276" w:lineRule="auto"/>
-      </w:pPr>
-      <w:r>
-        <w:t>Loop through edges connected to first vertex: O(</w:t>
-      </w:r>
-      <w:r>
-        <w:t>E</w:t>
       </w:r>
       <w:r>
         <w:t>)</w:t>
@@ -791,26 +966,33 @@
         <w:spacing w:line="276" w:lineRule="auto"/>
       </w:pPr>
       <w:r>
-        <w:t xml:space="preserve">Calls to </w:t>
-      </w:r>
-      <w:proofErr w:type="spellStart"/>
-      <w:r>
-        <w:t>unordered_map</w:t>
-      </w:r>
-      <w:proofErr w:type="spellEnd"/>
-      <w:r>
-        <w:t xml:space="preserve"> </w:t>
-      </w:r>
-      <w:proofErr w:type="gramStart"/>
-      <w:r>
-        <w:t>at(</w:t>
-      </w:r>
-      <w:proofErr w:type="gramEnd"/>
-      <w:r>
-        <w:t xml:space="preserve">), find(): </w:t>
-      </w:r>
-      <w:r>
-        <w:t>Avg-O(1) Worst-O(V)</w:t>
+        <w:t>Loop through all sites connected to first vertex: O(V)</w:t>
+      </w:r>
+    </w:p>
+    <w:p>
+      <w:pPr>
+        <w:pStyle w:val="ListParagraph"/>
+        <w:numPr>
+          <w:ilvl w:val="3"/>
+          <w:numId w:val="2"/>
+        </w:numPr>
+        <w:spacing w:line="276" w:lineRule="auto"/>
+      </w:pPr>
+      <w:proofErr w:type="spellStart"/>
+      <w:r>
+        <w:t>PageRanks</w:t>
+      </w:r>
+      <w:proofErr w:type="spellEnd"/>
+      <w:r>
+        <w:t xml:space="preserve"> – at: </w:t>
+      </w:r>
+      <w:proofErr w:type="gramStart"/>
+      <w:r>
+        <w:t>O(</w:t>
+      </w:r>
+      <w:proofErr w:type="gramEnd"/>
+      <w:r>
+        <w:t>1) Avg, O(V) Worst</w:t>
       </w:r>
     </w:p>
     <w:p>
@@ -822,308 +1004,48 @@
         </w:numPr>
         <w:spacing w:line="276" w:lineRule="auto"/>
       </w:pPr>
-      <w:r>
-        <w:t xml:space="preserve">Call to </w:t>
-      </w:r>
-      <w:proofErr w:type="spellStart"/>
-      <w:r>
-        <w:t>page_</w:t>
-      </w:r>
-      <w:proofErr w:type="gramStart"/>
-      <w:r>
-        <w:t>ranks.emplace</w:t>
-      </w:r>
-      <w:proofErr w:type="spellEnd"/>
-      <w:proofErr w:type="gramEnd"/>
-      <w:r>
-        <w:t>: O(log(</w:t>
-      </w:r>
+      <w:proofErr w:type="spellStart"/>
+      <w:r>
+        <w:t>NewRanks</w:t>
+      </w:r>
+      <w:proofErr w:type="spellEnd"/>
+      <w:r>
+        <w:t xml:space="preserve"> – emplace: </w:t>
+      </w:r>
+      <w:proofErr w:type="gramStart"/>
+      <w:r>
+        <w:t>O(</w:t>
+      </w:r>
+      <w:proofErr w:type="gramEnd"/>
+      <w:r>
+        <w:t>1) Avg, O(V) Worst</w:t>
+      </w:r>
+    </w:p>
+    <w:p>
+      <w:pPr>
+        <w:spacing w:line="276" w:lineRule="auto"/>
+      </w:pPr>
+      <w:proofErr w:type="spellStart"/>
+      <w:r>
+        <w:t>printEdges</w:t>
+      </w:r>
+      <w:proofErr w:type="spellEnd"/>
+      <w:r>
+        <w:t xml:space="preserve">: </w:t>
+      </w:r>
+      <w:proofErr w:type="gramStart"/>
+      <w:r>
+        <w:t>O(</w:t>
+      </w:r>
+      <w:proofErr w:type="gramEnd"/>
       <w:r>
         <w:t>V</w:t>
       </w:r>
       <w:r>
-        <w:t>))</w:t>
-      </w:r>
-    </w:p>
-    <w:p>
-      <w:pPr>
-        <w:pStyle w:val="ListParagraph"/>
-        <w:numPr>
-          <w:ilvl w:val="1"/>
-          <w:numId w:val="2"/>
-        </w:numPr>
-        <w:spacing w:line="276" w:lineRule="auto"/>
-      </w:pPr>
-      <w:r>
-        <w:t>Average</w:t>
-      </w:r>
-      <w:r>
-        <w:t>: O(Log(</w:t>
-      </w:r>
-      <w:r>
-        <w:t>V</w:t>
-      </w:r>
-      <w:r>
-        <w:t>) + (</w:t>
-      </w:r>
-      <w:r>
-        <w:t>E</w:t>
-      </w:r>
-      <w:r>
-        <w:t>* log(</w:t>
-      </w:r>
-      <w:r>
-        <w:t>V</w:t>
-      </w:r>
-      <w:r>
-        <w:t>)))</w:t>
-      </w:r>
-    </w:p>
-    <w:p>
-      <w:pPr>
-        <w:pStyle w:val="ListParagraph"/>
-        <w:numPr>
-          <w:ilvl w:val="2"/>
-          <w:numId w:val="2"/>
-        </w:numPr>
-        <w:spacing w:line="276" w:lineRule="auto"/>
-      </w:pPr>
-      <w:r>
-        <w:t>Equivalent to O(</w:t>
-      </w:r>
-      <w:r>
-        <w:t>E</w:t>
-      </w:r>
-      <w:r>
-        <w:t>*log(</w:t>
-      </w:r>
-      <w:r>
-        <w:t>V</w:t>
-      </w:r>
-      <w:r>
-        <w:t>))</w:t>
-      </w:r>
-      <w:r>
-        <w:t xml:space="preserve"> </w:t>
-      </w:r>
-    </w:p>
-    <w:p>
-      <w:pPr>
-        <w:pStyle w:val="ListParagraph"/>
-        <w:numPr>
-          <w:ilvl w:val="1"/>
-          <w:numId w:val="2"/>
-        </w:numPr>
-        <w:spacing w:line="276" w:lineRule="auto"/>
-      </w:pPr>
-      <w:r>
-        <w:t xml:space="preserve">Worst: O(Log(V) </w:t>
-      </w:r>
-      <w:proofErr w:type="gramStart"/>
-      <w:r>
-        <w:t>+  E</w:t>
-      </w:r>
-      <w:proofErr w:type="gramEnd"/>
-      <w:r>
-        <w:t>*V)</w:t>
-      </w:r>
-    </w:p>
-    <w:p>
-      <w:pPr>
-        <w:pStyle w:val="ListParagraph"/>
-        <w:numPr>
-          <w:ilvl w:val="2"/>
-          <w:numId w:val="2"/>
-        </w:numPr>
-        <w:spacing w:line="276" w:lineRule="auto"/>
-      </w:pPr>
-      <w:r>
-        <w:t>Equivalent to O(E*V)</w:t>
-      </w:r>
-    </w:p>
-    <w:p>
-      <w:pPr>
-        <w:spacing w:line="276" w:lineRule="auto"/>
-      </w:pPr>
-      <w:proofErr w:type="spellStart"/>
-      <w:r>
-        <w:t>pageRanks</w:t>
-      </w:r>
-      <w:proofErr w:type="spellEnd"/>
-      <w:r>
-        <w:t>:</w:t>
-      </w:r>
-      <w:r>
-        <w:t xml:space="preserve"> </w:t>
-      </w:r>
-      <w:proofErr w:type="gramStart"/>
-      <w:r>
-        <w:t>O(</w:t>
-      </w:r>
-      <w:proofErr w:type="gramEnd"/>
-      <w:r>
-        <w:t>P * V^2 * log(V))</w:t>
-      </w:r>
-      <w:r>
-        <w:t xml:space="preserve"> Avg and Worst</w:t>
-      </w:r>
-    </w:p>
-    <w:p>
-      <w:pPr>
-        <w:pStyle w:val="ListParagraph"/>
-        <w:numPr>
-          <w:ilvl w:val="0"/>
-          <w:numId w:val="2"/>
-        </w:numPr>
-        <w:spacing w:line="276" w:lineRule="auto"/>
-      </w:pPr>
-      <w:r>
-        <w:t>Loop # of iterations times: O(</w:t>
-      </w:r>
-      <w:r>
-        <w:t>P</w:t>
-      </w:r>
-      <w:r>
-        <w:t>)</w:t>
-      </w:r>
-    </w:p>
-    <w:p>
-      <w:pPr>
-        <w:pStyle w:val="ListParagraph"/>
-        <w:numPr>
-          <w:ilvl w:val="1"/>
-          <w:numId w:val="2"/>
-        </w:numPr>
-        <w:spacing w:line="276" w:lineRule="auto"/>
-      </w:pPr>
-      <w:r>
-        <w:t xml:space="preserve">Loop through </w:t>
-      </w:r>
-      <w:proofErr w:type="gramStart"/>
-      <w:r>
-        <w:t>all of</w:t>
-      </w:r>
-      <w:proofErr w:type="gramEnd"/>
-      <w:r>
-        <w:t xml:space="preserve"> the sites: O(</w:t>
-      </w:r>
-      <w:r>
-        <w:t>V</w:t>
-      </w:r>
-      <w:r>
-        <w:t>)</w:t>
-      </w:r>
-    </w:p>
-    <w:p>
-      <w:pPr>
-        <w:pStyle w:val="ListParagraph"/>
-        <w:numPr>
-          <w:ilvl w:val="2"/>
-          <w:numId w:val="2"/>
-        </w:numPr>
-        <w:spacing w:line="276" w:lineRule="auto"/>
-      </w:pPr>
-      <w:r>
-        <w:t xml:space="preserve">Unordered find: </w:t>
-      </w:r>
-      <w:r>
-        <w:t>Avg-</w:t>
-      </w:r>
-      <w:proofErr w:type="gramStart"/>
-      <w:r>
-        <w:t>O(</w:t>
-      </w:r>
-      <w:proofErr w:type="gramEnd"/>
-      <w:r>
-        <w:t>1)</w:t>
-      </w:r>
-      <w:r>
-        <w:t xml:space="preserve"> Worst-O(</w:t>
-      </w:r>
-      <w:r>
-        <w:t>V)</w:t>
-      </w:r>
-    </w:p>
-    <w:p>
-      <w:pPr>
-        <w:pStyle w:val="ListParagraph"/>
-        <w:numPr>
-          <w:ilvl w:val="2"/>
-          <w:numId w:val="2"/>
-        </w:numPr>
-        <w:spacing w:line="276" w:lineRule="auto"/>
-      </w:pPr>
-      <w:r>
-        <w:t xml:space="preserve">Loop through </w:t>
-      </w:r>
-      <w:proofErr w:type="gramStart"/>
-      <w:r>
-        <w:t>all of</w:t>
-      </w:r>
-      <w:proofErr w:type="gramEnd"/>
-      <w:r>
-        <w:t xml:space="preserve"> the sites: O(</w:t>
-      </w:r>
-      <w:r>
-        <w:t>V</w:t>
-      </w:r>
-      <w:r>
-        <w:t>)</w:t>
-      </w:r>
-    </w:p>
-    <w:p>
-      <w:pPr>
-        <w:pStyle w:val="ListParagraph"/>
-        <w:numPr>
-          <w:ilvl w:val="3"/>
-          <w:numId w:val="2"/>
-        </w:numPr>
-        <w:spacing w:line="276" w:lineRule="auto"/>
-      </w:pPr>
-      <w:r>
-        <w:t>Ordered emplace: O(log(</w:t>
-      </w:r>
-      <w:r>
-        <w:t>V</w:t>
-      </w:r>
-      <w:r>
-        <w:t>))</w:t>
-      </w:r>
-    </w:p>
-    <w:p>
-      <w:pPr>
-        <w:spacing w:line="276" w:lineRule="auto"/>
-      </w:pPr>
-      <w:proofErr w:type="spellStart"/>
-      <w:r>
-        <w:t>printEdges</w:t>
-      </w:r>
-      <w:proofErr w:type="spellEnd"/>
-      <w:r>
-        <w:t xml:space="preserve">: </w:t>
-      </w:r>
-      <w:proofErr w:type="gramStart"/>
-      <w:r>
-        <w:t>O(</w:t>
-      </w:r>
-      <w:proofErr w:type="gramEnd"/>
-      <w:r>
-        <w:t>V</w:t>
-      </w:r>
-      <w:r>
-        <w:t xml:space="preserve"> </w:t>
-      </w:r>
-      <w:r>
-        <w:t>*</w:t>
-      </w:r>
-      <w:r>
-        <w:t xml:space="preserve"> </w:t>
-      </w:r>
-      <w:r>
-        <w:t>E</w:t>
-      </w:r>
-      <w:r>
-        <w:t xml:space="preserve"> * length of site name</w:t>
+        <w:t xml:space="preserve">^2 </w:t>
+      </w:r>
+      <w:r>
+        <w:t>* length of site name</w:t>
       </w:r>
       <w:r>
         <w:t>) – used for testing</w:t>
@@ -1147,15 +1069,7 @@
       </w:r>
       <w:proofErr w:type="gramEnd"/>
       <w:r>
-        <w:t xml:space="preserve"> the </w:t>
-      </w:r>
-      <w:proofErr w:type="spellStart"/>
-      <w:r>
-        <w:t>to</w:t>
-      </w:r>
-      <w:proofErr w:type="spellEnd"/>
-      <w:r>
-        <w:t xml:space="preserve"> sites: O(</w:t>
+        <w:t xml:space="preserve"> the sites: O(</w:t>
       </w:r>
       <w:r>
         <w:t>V</w:t>
@@ -1211,7 +1125,7 @@
         <w:t xml:space="preserve"> site: O(</w:t>
       </w:r>
       <w:r>
-        <w:t>E</w:t>
+        <w:t>V</w:t>
       </w:r>
       <w:r>
         <w:t>)</w:t>
@@ -1249,14 +1163,14 @@
       </w:pPr>
       <w:proofErr w:type="spellStart"/>
       <w:r>
-        <w:t>printRanks</w:t>
-      </w:r>
-      <w:proofErr w:type="spellEnd"/>
-      <w:r>
-        <w:t>:</w:t>
-      </w:r>
-      <w:r>
-        <w:t xml:space="preserve"> </w:t>
+        <w:t>print</w:t>
+      </w:r>
+      <w:r>
+        <w:t>OutDegrees</w:t>
+      </w:r>
+      <w:proofErr w:type="spellEnd"/>
+      <w:r>
+        <w:t xml:space="preserve">: </w:t>
       </w:r>
       <w:proofErr w:type="gramStart"/>
       <w:r>
@@ -1264,7 +1178,13 @@
       </w:r>
       <w:proofErr w:type="gramEnd"/>
       <w:r>
-        <w:t>V * length of site name)</w:t>
+        <w:t xml:space="preserve">V * length of site name) </w:t>
+      </w:r>
+      <w:r>
+        <w:t>Avg, O(V^2 * length of site name) Worst</w:t>
+      </w:r>
+      <w:r>
+        <w:t>– used for testing</w:t>
       </w:r>
     </w:p>
     <w:p>
@@ -1285,13 +1205,7 @@
       </w:r>
       <w:proofErr w:type="gramEnd"/>
       <w:r>
-        <w:t xml:space="preserve"> the sites: O(</w:t>
-      </w:r>
-      <w:r>
-        <w:t>V</w:t>
-      </w:r>
-      <w:r>
-        <w:t>)</w:t>
+        <w:t xml:space="preserve"> the sites: O(V)</w:t>
       </w:r>
     </w:p>
     <w:p>
@@ -1305,6 +1219,32 @@
       </w:pPr>
       <w:proofErr w:type="spellStart"/>
       <w:r>
+        <w:t>intToSite</w:t>
+      </w:r>
+      <w:proofErr w:type="spellEnd"/>
+      <w:r>
+        <w:t xml:space="preserve"> – at: </w:t>
+      </w:r>
+      <w:proofErr w:type="gramStart"/>
+      <w:r>
+        <w:t>O(</w:t>
+      </w:r>
+      <w:proofErr w:type="gramEnd"/>
+      <w:r>
+        <w:t>1) Avg, O(V) Worst</w:t>
+      </w:r>
+    </w:p>
+    <w:p>
+      <w:pPr>
+        <w:pStyle w:val="ListParagraph"/>
+        <w:numPr>
+          <w:ilvl w:val="1"/>
+          <w:numId w:val="4"/>
+        </w:numPr>
+        <w:spacing w:line="276" w:lineRule="auto"/>
+      </w:pPr>
+      <w:proofErr w:type="spellStart"/>
+      <w:r>
         <w:t>Cout</w:t>
       </w:r>
       <w:proofErr w:type="spellEnd"/>
@@ -1317,15 +1257,126 @@
       </w:r>
       <w:proofErr w:type="gramEnd"/>
       <w:r>
-        <w:t xml:space="preserve">length of site name) </w:t>
-      </w:r>
-    </w:p>
-    <w:p>
-      <w:pPr>
-        <w:spacing w:line="276" w:lineRule="auto"/>
-      </w:pPr>
-      <w:r>
-        <w:br w:type="page"/>
+        <w:t>length of site name)</w:t>
+      </w:r>
+    </w:p>
+    <w:p>
+      <w:pPr>
+        <w:spacing w:line="276" w:lineRule="auto"/>
+      </w:pPr>
+      <w:proofErr w:type="spellStart"/>
+      <w:r>
+        <w:t>printRanks</w:t>
+      </w:r>
+      <w:proofErr w:type="spellEnd"/>
+      <w:r>
+        <w:t>:</w:t>
+      </w:r>
+      <w:r>
+        <w:t xml:space="preserve"> </w:t>
+      </w:r>
+      <w:proofErr w:type="gramStart"/>
+      <w:r>
+        <w:t>O(</w:t>
+      </w:r>
+      <w:proofErr w:type="gramEnd"/>
+      <w:r>
+        <w:t xml:space="preserve">V * </w:t>
+      </w:r>
+      <w:bookmarkStart w:id="0" w:name="_Hlk100072847"/>
+      <w:r>
+        <w:t>length of site name</w:t>
+      </w:r>
+      <w:bookmarkEnd w:id="0"/>
+      <w:r>
+        <w:t>)</w:t>
+      </w:r>
+      <w:r>
+        <w:t xml:space="preserve"> Average, O(V^2 * length of site name) Worst</w:t>
+      </w:r>
+    </w:p>
+    <w:p>
+      <w:pPr>
+        <w:pStyle w:val="ListParagraph"/>
+        <w:numPr>
+          <w:ilvl w:val="0"/>
+          <w:numId w:val="4"/>
+        </w:numPr>
+        <w:spacing w:line="276" w:lineRule="auto"/>
+      </w:pPr>
+      <w:r>
+        <w:t>Loop through all sites: O(</w:t>
+      </w:r>
+      <w:r>
+        <w:t>V</w:t>
+      </w:r>
+      <w:r>
+        <w:t>)</w:t>
+      </w:r>
+    </w:p>
+    <w:p>
+      <w:pPr>
+        <w:pStyle w:val="ListParagraph"/>
+        <w:numPr>
+          <w:ilvl w:val="1"/>
+          <w:numId w:val="4"/>
+        </w:numPr>
+        <w:spacing w:line="276" w:lineRule="auto"/>
+      </w:pPr>
+      <w:proofErr w:type="spellStart"/>
+      <w:r>
+        <w:t>Ordered_ranks</w:t>
+      </w:r>
+      <w:proofErr w:type="spellEnd"/>
+      <w:r>
+        <w:t xml:space="preserve"> – emplace: </w:t>
+      </w:r>
+      <w:proofErr w:type="gramStart"/>
+      <w:r>
+        <w:t>O(</w:t>
+      </w:r>
+      <w:proofErr w:type="gramEnd"/>
+      <w:r>
+        <w:t>length of site name) Avg, O(length of site name * V) Worst</w:t>
+      </w:r>
+    </w:p>
+    <w:p>
+      <w:pPr>
+        <w:pStyle w:val="ListParagraph"/>
+        <w:numPr>
+          <w:ilvl w:val="0"/>
+          <w:numId w:val="4"/>
+        </w:numPr>
+        <w:spacing w:line="276" w:lineRule="auto"/>
+      </w:pPr>
+      <w:r>
+        <w:t>Loop through all sites: O(V)</w:t>
+      </w:r>
+    </w:p>
+    <w:p>
+      <w:pPr>
+        <w:pStyle w:val="ListParagraph"/>
+        <w:numPr>
+          <w:ilvl w:val="1"/>
+          <w:numId w:val="4"/>
+        </w:numPr>
+        <w:spacing w:line="276" w:lineRule="auto"/>
+      </w:pPr>
+      <w:proofErr w:type="spellStart"/>
+      <w:r>
+        <w:t>Cout</w:t>
+      </w:r>
+      <w:proofErr w:type="spellEnd"/>
+      <w:r>
+        <w:t xml:space="preserve"> </w:t>
+      </w:r>
+      <w:proofErr w:type="gramStart"/>
+      <w:r>
+        <w:t>–  O</w:t>
+      </w:r>
+      <w:proofErr w:type="gramEnd"/>
+      <w:r>
+        <w:t>(length of site name)</w:t>
       </w:r>
     </w:p>
     <w:p>
@@ -1353,14 +1404,14 @@
       </w:r>
       <w:proofErr w:type="gramStart"/>
       <w:r>
-        <w:t>O(</w:t>
-      </w:r>
-      <w:proofErr w:type="gramEnd"/>
-      <w:r>
-        <w:t xml:space="preserve">E + </w:t>
-      </w:r>
-      <w:r>
-        <w:t>(E * V * log(V)) + (P * V^2 * log(V) + (V  * length of site name))</w:t>
+        <w:t>O</w:t>
+      </w:r>
+      <w:r>
+        <w:t>(</w:t>
+      </w:r>
+      <w:proofErr w:type="gramEnd"/>
+      <w:r>
+        <w:t>(E * Length of site name) + V^2 + (P*V^2) + (V * Length of site name))</w:t>
       </w:r>
     </w:p>
     <w:p>
@@ -1375,22 +1426,18 @@
         <w:t>:</w:t>
       </w:r>
       <w:r>
-        <w:t xml:space="preserve"> O(</w:t>
+        <w:t xml:space="preserve"> </w:t>
+      </w:r>
+      <w:proofErr w:type="gramStart"/>
+      <w:r>
+        <w:t>O</w:t>
       </w:r>
       <w:r>
         <w:t>(</w:t>
       </w:r>
-      <w:r>
-        <w:t>E*V</w:t>
-      </w:r>
-      <w:r>
-        <w:t>)</w:t>
-      </w:r>
-      <w:r>
-        <w:t xml:space="preserve"> + (E*V^2) </w:t>
-      </w:r>
-      <w:r>
-        <w:t>+ (P*V^2*log(V)) + (V*length of site name))</w:t>
+      <w:proofErr w:type="gramEnd"/>
+      <w:r>
+        <w:t xml:space="preserve">(E * Length of site name) + V^3 + (P*V^3) + (V^2 * Length of site name)) </w:t>
       </w:r>
     </w:p>
     <w:p>
@@ -1410,19 +1457,11 @@
       <w:r>
         <w:t xml:space="preserve">Avg: </w:t>
       </w:r>
-      <w:proofErr w:type="gramStart"/>
-      <w:r>
-        <w:t>O(</w:t>
-      </w:r>
-      <w:proofErr w:type="gramEnd"/>
-      <w:r>
-        <w:t>(P * V^2 * log(V)</w:t>
-      </w:r>
-      <w:r>
-        <w:t>)</w:t>
-      </w:r>
-      <w:r>
-        <w:t xml:space="preserve"> + (V * length of site name))</w:t>
+      <w:r>
+        <w:t>O</w:t>
+      </w:r>
+      <w:r>
+        <w:t>((P*V^2) + (V*Length of site name))</w:t>
       </w:r>
     </w:p>
     <w:p>
@@ -1431,7 +1470,19 @@
         <w:ind w:firstLine="720"/>
       </w:pPr>
       <w:r>
-        <w:t>Worst: O((V^3) + (P*V^2*log(V)) + (V*length of site name))</w:t>
+        <w:t>Worst: O((</w:t>
+      </w:r>
+      <w:r>
+        <w:t>P*</w:t>
+      </w:r>
+      <w:r>
+        <w:t>V^3) + (V</w:t>
+      </w:r>
+      <w:r>
+        <w:t>^2</w:t>
+      </w:r>
+      <w:r>
+        <w:t>*length of site name))</w:t>
       </w:r>
     </w:p>
     <w:p>
@@ -1470,10 +1521,7 @@
       </w:r>
       <w:proofErr w:type="gramEnd"/>
       <w:r>
-        <w:t>1)</w:t>
-      </w:r>
-      <w:r>
-        <w:t xml:space="preserve"> Avg, O(V) Worst</w:t>
+        <w:t>length of site name) Average, O(length of site name * V) Worst</w:t>
       </w:r>
     </w:p>
     <w:p>
@@ -1493,16 +1541,8 @@
       <w:r>
         <w:t xml:space="preserve">: </w:t>
       </w:r>
-      <w:proofErr w:type="gramStart"/>
-      <w:r>
-        <w:t>O(</w:t>
-      </w:r>
-      <w:proofErr w:type="gramEnd"/>
-      <w:r>
-        <w:t>E * V * log(V))</w:t>
-      </w:r>
-      <w:r>
-        <w:t xml:space="preserve"> Avg, O(E*V^2) Worst</w:t>
+      <w:r>
+        <w:t>O(V^2) Avg, O(V^3) Worst</w:t>
       </w:r>
     </w:p>
     <w:p>
@@ -1528,7 +1568,7 @@
       </w:r>
       <w:proofErr w:type="gramEnd"/>
       <w:r>
-        <w:t>P * V^2 * log(V))</w:t>
+        <w:t>P * V^2) Avg, O(P * V^3) Worst</w:t>
       </w:r>
     </w:p>
     <w:p>
@@ -1554,7 +1594,7 @@
       </w:r>
       <w:proofErr w:type="gramEnd"/>
       <w:r>
-        <w:t>V * length of site name)</w:t>
+        <w:t>V * length of site name) Average, O(V^2 * length of site name) Worst</w:t>
       </w:r>
     </w:p>
     <w:p>
@@ -1586,7 +1626,7 @@
         <w:t>consider</w:t>
       </w:r>
       <w:r>
-        <w:t xml:space="preserve"> that it would be difficult to find the outdegree of sites when only having the incoming edges. When I realized this difficulty, I added the second unordered map. I think that it was the best option, in terms of time complexity, but I’m not entirely sure. It would have been smarter for me to make sure that this was the best option before doing a significant amount of work and essentially blocking myself into only having one option</w:t>
+        <w:t xml:space="preserve"> that it would be difficult to find the outdegree of sites when only having the incoming edges. When I realized this difficulty, I added the second unordered map. It would have been smarter for me to make sure that this was the best option before doing a significant amount of work and essentially blocking myself into only having one option</w:t>
       </w:r>
       <w:r>
         <w:t xml:space="preserve"> as a remedy after figuring out that I made a mistake</w:t>
@@ -1604,6 +1644,17 @@
       <w:proofErr w:type="gramEnd"/>
       <w:r>
         <w:t>1) emplace average time in the more complex calculations and take the hit when printing the ranks.</w:t>
+      </w:r>
+    </w:p>
+    <w:p>
+      <w:pPr>
+        <w:spacing w:line="276" w:lineRule="auto"/>
+      </w:pPr>
+      <w:r>
+        <w:t>Finally, using the site name as the key was not the best idea in hindsight. The time taken by the hash function grows linearly relative to the size of the string passed to it (I believe)</w:t>
+      </w:r>
+      <w:r>
+        <w:t>. Using an integer key rather than a string would have led to the constant time lookups that I was trying to get.</w:t>
       </w:r>
     </w:p>
     <w:sectPr>
@@ -1958,6 +2009,119 @@
     </w:lvl>
   </w:abstractNum>
   <w:abstractNum w:abstractNumId="3" w15:restartNumberingAfterBreak="0">
+    <w:nsid w:val="55A0171D"/>
+    <w:multiLevelType w:val="hybridMultilevel"/>
+    <w:tmpl w:val="B74462F0"/>
+    <w:lvl w:ilvl="0" w:tplc="04090001">
+      <w:start w:val="1"/>
+      <w:numFmt w:val="bullet"/>
+      <w:lvlText w:val=""/>
+      <w:lvlJc w:val="left"/>
+      <w:pPr>
+        <w:ind w:left="720" w:hanging="360"/>
+      </w:pPr>
+      <w:rPr>
+        <w:rFonts w:ascii="Symbol" w:hAnsi="Symbol" w:hint="default"/>
+      </w:rPr>
+    </w:lvl>
+    <w:lvl w:ilvl="1" w:tplc="04090003" w:tentative="1">
+      <w:start w:val="1"/>
+      <w:numFmt w:val="bullet"/>
+      <w:lvlText w:val="o"/>
+      <w:lvlJc w:val="left"/>
+      <w:pPr>
+        <w:ind w:left="1440" w:hanging="360"/>
+      </w:pPr>
+      <w:rPr>
+        <w:rFonts w:ascii="Courier New" w:hAnsi="Courier New" w:cs="Courier New" w:hint="default"/>
+      </w:rPr>
+    </w:lvl>
+    <w:lvl w:ilvl="2" w:tplc="04090005" w:tentative="1">
+      <w:start w:val="1"/>
+      <w:numFmt w:val="bullet"/>
+      <w:lvlText w:val=""/>
+      <w:lvlJc w:val="left"/>
+      <w:pPr>
+        <w:ind w:left="2160" w:hanging="360"/>
+      </w:pPr>
+      <w:rPr>
+        <w:rFonts w:ascii="Wingdings" w:hAnsi="Wingdings" w:hint="default"/>
+      </w:rPr>
+    </w:lvl>
+    <w:lvl w:ilvl="3" w:tplc="04090001" w:tentative="1">
+      <w:start w:val="1"/>
+      <w:numFmt w:val="bullet"/>
+      <w:lvlText w:val=""/>
+      <w:lvlJc w:val="left"/>
+      <w:pPr>
+        <w:ind w:left="2880" w:hanging="360"/>
+      </w:pPr>
+      <w:rPr>
+        <w:rFonts w:ascii="Symbol" w:hAnsi="Symbol" w:hint="default"/>
+      </w:rPr>
+    </w:lvl>
+    <w:lvl w:ilvl="4" w:tplc="04090003" w:tentative="1">
+      <w:start w:val="1"/>
+      <w:numFmt w:val="bullet"/>
+      <w:lvlText w:val="o"/>
+      <w:lvlJc w:val="left"/>
+      <w:pPr>
+        <w:ind w:left="3600" w:hanging="360"/>
+      </w:pPr>
+      <w:rPr>
+        <w:rFonts w:ascii="Courier New" w:hAnsi="Courier New" w:cs="Courier New" w:hint="default"/>
+      </w:rPr>
+    </w:lvl>
+    <w:lvl w:ilvl="5" w:tplc="04090005" w:tentative="1">
+      <w:start w:val="1"/>
+      <w:numFmt w:val="bullet"/>
+      <w:lvlText w:val=""/>
+      <w:lvlJc w:val="left"/>
+      <w:pPr>
+        <w:ind w:left="4320" w:hanging="360"/>
+      </w:pPr>
+      <w:rPr>
+        <w:rFonts w:ascii="Wingdings" w:hAnsi="Wingdings" w:hint="default"/>
+      </w:rPr>
+    </w:lvl>
+    <w:lvl w:ilvl="6" w:tplc="04090001" w:tentative="1">
+      <w:start w:val="1"/>
+      <w:numFmt w:val="bullet"/>
+      <w:lvlText w:val=""/>
+      <w:lvlJc w:val="left"/>
+      <w:pPr>
+        <w:ind w:left="5040" w:hanging="360"/>
+      </w:pPr>
+      <w:rPr>
+        <w:rFonts w:ascii="Symbol" w:hAnsi="Symbol" w:hint="default"/>
+      </w:rPr>
+    </w:lvl>
+    <w:lvl w:ilvl="7" w:tplc="04090003" w:tentative="1">
+      <w:start w:val="1"/>
+      <w:numFmt w:val="bullet"/>
+      <w:lvlText w:val="o"/>
+      <w:lvlJc w:val="left"/>
+      <w:pPr>
+        <w:ind w:left="5760" w:hanging="360"/>
+      </w:pPr>
+      <w:rPr>
+        <w:rFonts w:ascii="Courier New" w:hAnsi="Courier New" w:cs="Courier New" w:hint="default"/>
+      </w:rPr>
+    </w:lvl>
+    <w:lvl w:ilvl="8" w:tplc="04090005" w:tentative="1">
+      <w:start w:val="1"/>
+      <w:numFmt w:val="bullet"/>
+      <w:lvlText w:val=""/>
+      <w:lvlJc w:val="left"/>
+      <w:pPr>
+        <w:ind w:left="6480" w:hanging="360"/>
+      </w:pPr>
+      <w:rPr>
+        <w:rFonts w:ascii="Wingdings" w:hAnsi="Wingdings" w:hint="default"/>
+      </w:rPr>
+    </w:lvl>
+  </w:abstractNum>
+  <w:abstractNum w:abstractNumId="4" w15:restartNumberingAfterBreak="0">
     <w:nsid w:val="6B8D3E05"/>
     <w:multiLevelType w:val="hybridMultilevel"/>
     <w:tmpl w:val="94C27F50"/>
@@ -2080,6 +2244,9 @@
     <w:abstractNumId w:val="0"/>
   </w:num>
   <w:num w:numId="4">
+    <w:abstractNumId w:val="4"/>
+  </w:num>
+  <w:num w:numId="5">
     <w:abstractNumId w:val="3"/>
   </w:num>
 </w:numbering>

</xml_diff>

<commit_message>
CDA3101: Start of Project 2, ARM Simulator. Completed most of the deconstruction portion ie taking a 32-bit binary instruction and determining the instruction from it. TODO: simulate the registers and memory when performing the instructions. COP3530: Documentation for page rank project that was forgotten about
</commit_message>
<xml_diff>
--- a/src/School/COP3530/Simplified_PageRank/Page_rank_documentation.docx
+++ b/src/School/COP3530/Simplified_PageRank/Page_rank_documentation.docx
@@ -14,26 +14,27 @@
       <w:pPr>
         <w:spacing w:line="276" w:lineRule="auto"/>
       </w:pPr>
-      <w:proofErr w:type="spellStart"/>
-      <w:r>
-        <w:t>Simplified_PageRank</w:t>
-      </w:r>
-      <w:proofErr w:type="spellEnd"/>
-      <w:r>
-        <w:t xml:space="preserve"> Documentation</w:t>
-      </w:r>
-    </w:p>
-    <w:p>
-      <w:pPr>
-        <w:spacing w:line="276" w:lineRule="auto"/>
-      </w:pPr>
-    </w:p>
-    <w:p>
-      <w:pPr>
-        <w:spacing w:line="276" w:lineRule="auto"/>
-      </w:pPr>
-      <w:r>
-        <w:t>Data Structure used</w:t>
+      <w:r>
+        <w:t>Simplified_PageRank Documentation</w:t>
+      </w:r>
+    </w:p>
+    <w:p>
+      <w:pPr>
+        <w:spacing w:line="276" w:lineRule="auto"/>
+      </w:pPr>
+    </w:p>
+    <w:p>
+      <w:pPr>
+        <w:spacing w:line="276" w:lineRule="auto"/>
+      </w:pPr>
+      <w:r>
+        <w:t>Data Structure</w:t>
+      </w:r>
+      <w:r>
+        <w:t>s</w:t>
+      </w:r>
+      <w:r>
+        <w:t xml:space="preserve"> used</w:t>
       </w:r>
     </w:p>
     <w:p>
@@ -67,14 +68,12 @@
       <w:r>
         <w:t>vector&lt;</w:t>
       </w:r>
-      <w:proofErr w:type="spellStart"/>
       <w:r>
         <w:t>unordered_</w:t>
       </w:r>
       <w:r>
         <w:t>map</w:t>
       </w:r>
-      <w:proofErr w:type="spellEnd"/>
       <w:r>
         <w:t>&lt;</w:t>
       </w:r>
@@ -101,15 +100,7 @@
         <w:t xml:space="preserve">Use – </w:t>
       </w:r>
       <w:r>
-        <w:t xml:space="preserve">Store </w:t>
-      </w:r>
-      <w:proofErr w:type="gramStart"/>
-      <w:r>
-        <w:t>all of</w:t>
-      </w:r>
-      <w:proofErr w:type="gramEnd"/>
-      <w:r>
-        <w:t xml:space="preserve"> the edges encountered, specifically tracking the incoming edges to any site along with the weight of the edge.</w:t>
+        <w:t>Store all of the edges encountered, specifically tracking the incoming edges to any site along with the weight of the edge.</w:t>
       </w:r>
       <w:r>
         <w:t xml:space="preserve"> Also used to do the pseudo-matrix multiplication in the page rank calculation.</w:t>
@@ -138,25 +129,7 @@
         <w:spacing w:line="276" w:lineRule="auto"/>
       </w:pPr>
       <w:r>
-        <w:t xml:space="preserve">Element – </w:t>
-      </w:r>
-      <w:proofErr w:type="spellStart"/>
-      <w:r>
-        <w:t>unordered_map</w:t>
-      </w:r>
-      <w:proofErr w:type="spellEnd"/>
-      <w:r>
-        <w:t xml:space="preserve"> (key: integer equivalent to the referencing site, value: weight of the edge </w:t>
-      </w:r>
-      <w:proofErr w:type="spellStart"/>
-      <w:proofErr w:type="gramStart"/>
-      <w:r>
-        <w:t>ie</w:t>
-      </w:r>
-      <w:proofErr w:type="spellEnd"/>
-      <w:proofErr w:type="gramEnd"/>
-      <w:r>
-        <w:t xml:space="preserve"> 1/outdegree)</w:t>
+        <w:t>Element – unordered_map (key: integer equivalent to the referencing site, value: weight of the edge ie 1/outdegree)</w:t>
       </w:r>
     </w:p>
     <w:p>
@@ -172,21 +145,8 @@
         <w:t xml:space="preserve">Why – </w:t>
       </w:r>
       <w:r>
-        <w:t xml:space="preserve">The vector allowed for </w:t>
-      </w:r>
-      <w:proofErr w:type="gramStart"/>
-      <w:r>
-        <w:t>O(</w:t>
-      </w:r>
-      <w:proofErr w:type="gramEnd"/>
-      <w:r>
-        <w:t xml:space="preserve">1) insertions and lookups, and the </w:t>
-      </w:r>
-      <w:proofErr w:type="spellStart"/>
-      <w:r>
-        <w:t>unordered_map</w:t>
-      </w:r>
-      <w:proofErr w:type="spellEnd"/>
+        <w:t>The vector allowed for O(1) insertions and lookups, and the unordered_map</w:t>
+      </w:r>
       <w:r>
         <w:t xml:space="preserve"> uses less space then a vector of vectors while still providing O(1) lookups, along with a second spot (the value) for the weights to be.</w:t>
       </w:r>
@@ -203,28 +163,34 @@
         </w:numPr>
         <w:spacing w:line="276" w:lineRule="auto"/>
       </w:pPr>
-      <w:proofErr w:type="spellStart"/>
-      <w:r>
-        <w:t>edgeOutDegrees</w:t>
-      </w:r>
-      <w:proofErr w:type="spellEnd"/>
+      <w:r>
+        <w:t xml:space="preserve">edgeOutDegrees </w:t>
+      </w:r>
+      <w:r>
+        <w:t>– unordered_map&lt;</w:t>
+      </w:r>
+      <w:r>
+        <w:t>int, int&gt;</w:t>
+      </w:r>
+    </w:p>
+    <w:p>
+      <w:pPr>
+        <w:pStyle w:val="ListParagraph"/>
+        <w:numPr>
+          <w:ilvl w:val="1"/>
+          <w:numId w:val="3"/>
+        </w:numPr>
+        <w:spacing w:line="276" w:lineRule="auto"/>
+      </w:pPr>
+      <w:r>
+        <w:t xml:space="preserve">Use – </w:t>
+      </w:r>
+      <w:r>
+        <w:t>An unordered_map used to track the outdegree of each site.</w:t>
+      </w:r>
       <w:r>
         <w:t xml:space="preserve"> </w:t>
       </w:r>
-      <w:r>
-        <w:t xml:space="preserve">– </w:t>
-      </w:r>
-      <w:proofErr w:type="spellStart"/>
-      <w:r>
-        <w:t>unordered_map</w:t>
-      </w:r>
-      <w:proofErr w:type="spellEnd"/>
-      <w:r>
-        <w:t>&lt;</w:t>
-      </w:r>
-      <w:r>
-        <w:t>int, int&gt;</w:t>
-      </w:r>
     </w:p>
     <w:p>
       <w:pPr>
@@ -236,21 +202,10 @@
         <w:spacing w:line="276" w:lineRule="auto"/>
       </w:pPr>
       <w:r>
-        <w:t xml:space="preserve">Use – </w:t>
-      </w:r>
-      <w:r>
-        <w:t xml:space="preserve">An </w:t>
-      </w:r>
-      <w:proofErr w:type="spellStart"/>
-      <w:r>
-        <w:t>unordered_map</w:t>
-      </w:r>
-      <w:proofErr w:type="spellEnd"/>
-      <w:r>
-        <w:t xml:space="preserve"> used to track the outdegree of each site.</w:t>
-      </w:r>
-      <w:r>
-        <w:t xml:space="preserve"> </w:t>
+        <w:t xml:space="preserve">Key – </w:t>
+      </w:r>
+      <w:r>
+        <w:t>site’s integer representation</w:t>
       </w:r>
     </w:p>
     <w:p>
@@ -263,10 +218,10 @@
         <w:spacing w:line="276" w:lineRule="auto"/>
       </w:pPr>
       <w:r>
-        <w:t xml:space="preserve">Key – </w:t>
-      </w:r>
-      <w:r>
-        <w:t>site’s integer representation</w:t>
+        <w:t>Value –</w:t>
+      </w:r>
+      <w:r>
+        <w:t xml:space="preserve"> outdegree of key</w:t>
       </w:r>
     </w:p>
     <w:p>
@@ -279,34 +234,10 @@
         <w:spacing w:line="276" w:lineRule="auto"/>
       </w:pPr>
       <w:r>
-        <w:t>Value –</w:t>
-      </w:r>
-      <w:r>
-        <w:t xml:space="preserve"> outdegree of key</w:t>
-      </w:r>
-    </w:p>
-    <w:p>
-      <w:pPr>
-        <w:pStyle w:val="ListParagraph"/>
-        <w:numPr>
-          <w:ilvl w:val="1"/>
-          <w:numId w:val="3"/>
-        </w:numPr>
-        <w:spacing w:line="276" w:lineRule="auto"/>
-      </w:pPr>
-      <w:r>
         <w:t xml:space="preserve">Why – </w:t>
       </w:r>
       <w:r>
-        <w:t xml:space="preserve">The map wasn’t necessary, a vector could have worked just as well. Unordered to provide </w:t>
-      </w:r>
-      <w:proofErr w:type="gramStart"/>
-      <w:r>
-        <w:t>O(</w:t>
-      </w:r>
-      <w:proofErr w:type="gramEnd"/>
-      <w:r>
-        <w:t xml:space="preserve">1) average lookups. </w:t>
+        <w:t xml:space="preserve">The map wasn’t necessary, a vector could have worked just as well. Unordered to provide O(1) average lookups. </w:t>
       </w:r>
     </w:p>
     <w:p>
@@ -318,21 +249,11 @@
         </w:numPr>
         <w:spacing w:line="276" w:lineRule="auto"/>
       </w:pPr>
-      <w:proofErr w:type="spellStart"/>
       <w:r>
         <w:t>intToSite</w:t>
       </w:r>
-      <w:proofErr w:type="spellEnd"/>
-      <w:r>
-        <w:t xml:space="preserve">– </w:t>
-      </w:r>
-      <w:proofErr w:type="spellStart"/>
-      <w:r>
-        <w:t>unordered_map</w:t>
-      </w:r>
-      <w:proofErr w:type="spellEnd"/>
-      <w:r>
-        <w:t>&lt;</w:t>
+      <w:r>
+        <w:t>– unordered_map&lt;</w:t>
       </w:r>
       <w:r>
         <w:t>int, string</w:t>
@@ -357,15 +278,7 @@
         <w:t xml:space="preserve">provides a mapping between integers and site names. Each site is mapped to an integer when they are first encountered, and this is the </w:t>
       </w:r>
       <w:r>
-        <w:t xml:space="preserve">complement to </w:t>
-      </w:r>
-      <w:proofErr w:type="spellStart"/>
-      <w:r>
-        <w:t>siteToInt</w:t>
-      </w:r>
-      <w:proofErr w:type="spellEnd"/>
-      <w:r>
-        <w:t>.</w:t>
+        <w:t>complement to siteToInt.</w:t>
       </w:r>
     </w:p>
     <w:p>
@@ -416,31 +329,7 @@
         <w:t xml:space="preserve">Why – </w:t>
       </w:r>
       <w:r>
-        <w:t xml:space="preserve">The necessity of this map was due to the O(n) nature of </w:t>
-      </w:r>
-      <w:proofErr w:type="spellStart"/>
-      <w:r>
-        <w:t>cpp’s</w:t>
-      </w:r>
-      <w:proofErr w:type="spellEnd"/>
-      <w:r>
-        <w:t xml:space="preserve"> hashing function with strings. Had I used strings as the keys to all of the other </w:t>
-      </w:r>
-      <w:proofErr w:type="spellStart"/>
-      <w:r>
-        <w:t>unordered_maps</w:t>
-      </w:r>
-      <w:proofErr w:type="spellEnd"/>
-      <w:r>
-        <w:t xml:space="preserve">, I would have been unable to take advantage of the </w:t>
-      </w:r>
-      <w:proofErr w:type="gramStart"/>
-      <w:r>
-        <w:t>O(</w:t>
-      </w:r>
-      <w:proofErr w:type="gramEnd"/>
-      <w:r>
-        <w:t>1) lookup time due to the hash function being linear to the site name length.</w:t>
+        <w:t>The necessity of this map was due to the O(n) nature of cpp’s hashing function with strings. Had I used strings as the keys to all of the other unordered_maps, I would have been unable to take advantage of the O(1) lookup time due to the hash function being linear to the site name length.</w:t>
       </w:r>
     </w:p>
     <w:p>
@@ -452,13 +341,8 @@
         </w:numPr>
         <w:spacing w:line="276" w:lineRule="auto"/>
       </w:pPr>
-      <w:proofErr w:type="spellStart"/>
-      <w:r>
-        <w:t>SiteToInt</w:t>
-      </w:r>
-      <w:proofErr w:type="spellEnd"/>
-      <w:r>
-        <w:t xml:space="preserve"> </w:t>
+      <w:r>
+        <w:t xml:space="preserve">SiteToInt </w:t>
       </w:r>
       <w:r>
         <w:t>– map&lt;</w:t>
@@ -489,15 +373,7 @@
         <w:t xml:space="preserve">Use – </w:t>
       </w:r>
       <w:r>
-        <w:t xml:space="preserve">provides a mapping between a site name and an integer. Used to map a site to an integer, complemented by </w:t>
-      </w:r>
-      <w:proofErr w:type="spellStart"/>
-      <w:r>
-        <w:t>intToSite</w:t>
-      </w:r>
-      <w:proofErr w:type="spellEnd"/>
-      <w:r>
-        <w:t>.</w:t>
+        <w:t>provides a mapping between a site name and an integer. Used to map a site to an integer, complemented by intToSite.</w:t>
       </w:r>
     </w:p>
     <w:p>
@@ -545,15 +421,7 @@
         <w:t xml:space="preserve">Why – </w:t>
       </w:r>
       <w:r>
-        <w:t xml:space="preserve">Once again used to avoid the O(n) relationship between the hash function and string length. This function is only used while adding edges (at </w:t>
-      </w:r>
-      <w:proofErr w:type="gramStart"/>
-      <w:r>
-        <w:t>O(</w:t>
-      </w:r>
-      <w:proofErr w:type="gramEnd"/>
-      <w:r>
-        <w:t>length of site name), and afterwards sites are only referred to by their integer mapping.</w:t>
+        <w:t>Once again used to avoid the O(n) relationship between the hash function and string length. This function is only used while adding edges (at O(length of site name), and afterwards sites are only referred to by their integer mapping.</w:t>
       </w:r>
     </w:p>
     <w:p>
@@ -569,21 +437,11 @@
       <w:pPr>
         <w:spacing w:line="276" w:lineRule="auto"/>
       </w:pPr>
-      <w:proofErr w:type="spellStart"/>
-      <w:r>
-        <w:t>AddEdge</w:t>
-      </w:r>
-      <w:proofErr w:type="spellEnd"/>
-      <w:r>
-        <w:t xml:space="preserve">: </w:t>
-      </w:r>
-      <w:proofErr w:type="gramStart"/>
-      <w:r>
-        <w:t>O(</w:t>
-      </w:r>
-      <w:proofErr w:type="gramEnd"/>
-      <w:r>
-        <w:t>length of site name) Average, O(length of site name * V) Worst</w:t>
+      <w:r>
+        <w:t xml:space="preserve">AddEdge: </w:t>
+      </w:r>
+      <w:r>
+        <w:t>O(length of site name) Average, O(length of site name * V) Worst</w:t>
       </w:r>
     </w:p>
     <w:p>
@@ -615,15 +473,7 @@
         <w:t xml:space="preserve"> at</w:t>
       </w:r>
       <w:r>
-        <w:t xml:space="preserve">: </w:t>
-      </w:r>
-      <w:proofErr w:type="gramStart"/>
-      <w:r>
-        <w:t>O(</w:t>
-      </w:r>
-      <w:proofErr w:type="gramEnd"/>
-      <w:r>
-        <w:t>1)</w:t>
+        <w:t>: O(1)</w:t>
       </w:r>
       <w:r>
         <w:t>, map</w:t>
@@ -641,21 +491,8 @@
         </w:numPr>
         <w:spacing w:line="276" w:lineRule="auto"/>
       </w:pPr>
-      <w:proofErr w:type="spellStart"/>
-      <w:r>
-        <w:t>siteToInt</w:t>
-      </w:r>
-      <w:proofErr w:type="spellEnd"/>
-      <w:r>
-        <w:t xml:space="preserve"> – all operations: </w:t>
-      </w:r>
-      <w:proofErr w:type="gramStart"/>
-      <w:r>
-        <w:t>O(</w:t>
-      </w:r>
-      <w:proofErr w:type="gramEnd"/>
-      <w:r>
-        <w:t>length of site name) Average, O(length of site name * V) Worst</w:t>
+      <w:r>
+        <w:t>siteToInt – all operations: O(length of site name) Average, O(length of site name * V) Worst</w:t>
       </w:r>
     </w:p>
     <w:p>
@@ -667,24 +504,11 @@
         </w:numPr>
         <w:spacing w:line="276" w:lineRule="auto"/>
       </w:pPr>
-      <w:proofErr w:type="spellStart"/>
-      <w:r>
-        <w:t>intToSite</w:t>
-      </w:r>
-      <w:proofErr w:type="spellEnd"/>
-      <w:r>
-        <w:t xml:space="preserve"> </w:t>
-      </w:r>
-      <w:r>
-        <w:t xml:space="preserve">– all operations: </w:t>
-      </w:r>
-      <w:proofErr w:type="gramStart"/>
-      <w:r>
-        <w:t>O(</w:t>
-      </w:r>
-      <w:proofErr w:type="gramEnd"/>
-      <w:r>
-        <w:t>1) Average, O(V) Worst</w:t>
+      <w:r>
+        <w:t xml:space="preserve">intToSite </w:t>
+      </w:r>
+      <w:r>
+        <w:t>– all operations: O(1) Average, O(V) Worst</w:t>
       </w:r>
     </w:p>
     <w:p>
@@ -696,34 +520,16 @@
         </w:numPr>
         <w:spacing w:line="276" w:lineRule="auto"/>
       </w:pPr>
-      <w:proofErr w:type="spellStart"/>
-      <w:r>
-        <w:t>edgeOutDegrees</w:t>
-      </w:r>
-      <w:proofErr w:type="spellEnd"/>
-      <w:r>
-        <w:t xml:space="preserve"> – all operations: </w:t>
-      </w:r>
-      <w:proofErr w:type="gramStart"/>
-      <w:r>
-        <w:t>O(</w:t>
-      </w:r>
-      <w:proofErr w:type="gramEnd"/>
-      <w:r>
-        <w:t>1) Average, O(V) Worst</w:t>
-      </w:r>
-    </w:p>
-    <w:p>
-      <w:pPr>
-        <w:spacing w:line="276" w:lineRule="auto"/>
-      </w:pPr>
-      <w:proofErr w:type="spellStart"/>
-      <w:r>
-        <w:t>calcEdgeValues</w:t>
-      </w:r>
-      <w:proofErr w:type="spellEnd"/>
-      <w:r>
-        <w:t>:</w:t>
+      <w:r>
+        <w:t>edgeOutDegrees – all operations: O(1) Average, O(V) Worst</w:t>
+      </w:r>
+    </w:p>
+    <w:p>
+      <w:pPr>
+        <w:spacing w:line="276" w:lineRule="auto"/>
+      </w:pPr>
+      <w:r>
+        <w:t>calcEdgeValues:</w:t>
       </w:r>
       <w:r>
         <w:t xml:space="preserve"> O</w:t>
@@ -784,21 +590,11 @@
         </w:numPr>
         <w:spacing w:line="276" w:lineRule="auto"/>
       </w:pPr>
-      <w:proofErr w:type="spellStart"/>
-      <w:r>
-        <w:t>Page_</w:t>
-      </w:r>
-      <w:proofErr w:type="gramStart"/>
-      <w:r>
-        <w:t>ranks.e</w:t>
-      </w:r>
-      <w:r>
-        <w:t>mplace</w:t>
-      </w:r>
-      <w:proofErr w:type="spellEnd"/>
-      <w:proofErr w:type="gramEnd"/>
-      <w:r>
-        <w:t>: O(</w:t>
+      <w:r>
+        <w:t>Page_ranks.e</w:t>
+      </w:r>
+      <w:r>
+        <w:t>mplace: O(</w:t>
       </w:r>
       <w:r>
         <w:t>1</w:t>
@@ -820,15 +616,7 @@
         <w:spacing w:line="276" w:lineRule="auto"/>
       </w:pPr>
       <w:r>
-        <w:t xml:space="preserve">Edges – at - size: </w:t>
-      </w:r>
-      <w:proofErr w:type="gramStart"/>
-      <w:r>
-        <w:t>O(</w:t>
-      </w:r>
-      <w:proofErr w:type="gramEnd"/>
-      <w:r>
-        <w:t xml:space="preserve">1) </w:t>
+        <w:t xml:space="preserve">Edges – at - size: O(1) </w:t>
       </w:r>
     </w:p>
     <w:p>
@@ -860,39 +648,18 @@
         <w:spacing w:line="276" w:lineRule="auto"/>
       </w:pPr>
       <w:r>
-        <w:t xml:space="preserve">edgeOutDegrees.at – </w:t>
-      </w:r>
-      <w:proofErr w:type="gramStart"/>
-      <w:r>
-        <w:t>O(</w:t>
-      </w:r>
-      <w:proofErr w:type="gramEnd"/>
-      <w:r>
-        <w:t>1) Avg, O(V) Worst</w:t>
-      </w:r>
-    </w:p>
-    <w:p>
-      <w:pPr>
-        <w:spacing w:line="276" w:lineRule="auto"/>
-      </w:pPr>
-      <w:proofErr w:type="spellStart"/>
-      <w:r>
-        <w:t>pageRanks</w:t>
-      </w:r>
-      <w:proofErr w:type="spellEnd"/>
-      <w:r>
-        <w:t>:</w:t>
-      </w:r>
-      <w:r>
-        <w:t xml:space="preserve"> </w:t>
-      </w:r>
-      <w:proofErr w:type="gramStart"/>
-      <w:r>
-        <w:t>O(</w:t>
-      </w:r>
-      <w:proofErr w:type="gramEnd"/>
-      <w:r>
-        <w:t>P * V</w:t>
+        <w:t>edgeOutDegrees.at – O(1) Avg, O(V) Worst</w:t>
+      </w:r>
+    </w:p>
+    <w:p>
+      <w:pPr>
+        <w:spacing w:line="276" w:lineRule="auto"/>
+      </w:pPr>
+      <w:r>
+        <w:t>pageRanks:</w:t>
+      </w:r>
+      <w:r>
+        <w:t xml:space="preserve"> O(P * V</w:t>
       </w:r>
       <w:r>
         <w:t>^2</w:t>
@@ -939,15 +706,7 @@
         <w:spacing w:line="276" w:lineRule="auto"/>
       </w:pPr>
       <w:r>
-        <w:t xml:space="preserve">Loop through </w:t>
-      </w:r>
-      <w:proofErr w:type="gramStart"/>
-      <w:r>
-        <w:t>all of</w:t>
-      </w:r>
-      <w:proofErr w:type="gramEnd"/>
-      <w:r>
-        <w:t xml:space="preserve"> the sites: O(</w:t>
+        <w:t>Loop through all of the sites: O(</w:t>
       </w:r>
       <w:r>
         <w:t>V</w:t>
@@ -978,21 +737,8 @@
         </w:numPr>
         <w:spacing w:line="276" w:lineRule="auto"/>
       </w:pPr>
-      <w:proofErr w:type="spellStart"/>
-      <w:r>
-        <w:t>PageRanks</w:t>
-      </w:r>
-      <w:proofErr w:type="spellEnd"/>
-      <w:r>
-        <w:t xml:space="preserve"> – at: </w:t>
-      </w:r>
-      <w:proofErr w:type="gramStart"/>
-      <w:r>
-        <w:t>O(</w:t>
-      </w:r>
-      <w:proofErr w:type="gramEnd"/>
-      <w:r>
-        <w:t>1) Avg, O(V) Worst</w:t>
+      <w:r>
+        <w:t>PageRanks – at: O(1) Avg, O(V) Worst</w:t>
       </w:r>
     </w:p>
     <w:p>
@@ -1004,42 +750,16 @@
         </w:numPr>
         <w:spacing w:line="276" w:lineRule="auto"/>
       </w:pPr>
-      <w:proofErr w:type="spellStart"/>
-      <w:r>
-        <w:t>NewRanks</w:t>
-      </w:r>
-      <w:proofErr w:type="spellEnd"/>
-      <w:r>
-        <w:t xml:space="preserve"> – emplace: </w:t>
-      </w:r>
-      <w:proofErr w:type="gramStart"/>
-      <w:r>
-        <w:t>O(</w:t>
-      </w:r>
-      <w:proofErr w:type="gramEnd"/>
-      <w:r>
-        <w:t>1) Avg, O(V) Worst</w:t>
-      </w:r>
-    </w:p>
-    <w:p>
-      <w:pPr>
-        <w:spacing w:line="276" w:lineRule="auto"/>
-      </w:pPr>
-      <w:proofErr w:type="spellStart"/>
-      <w:r>
-        <w:t>printEdges</w:t>
-      </w:r>
-      <w:proofErr w:type="spellEnd"/>
-      <w:r>
-        <w:t xml:space="preserve">: </w:t>
-      </w:r>
-      <w:proofErr w:type="gramStart"/>
-      <w:r>
-        <w:t>O(</w:t>
-      </w:r>
-      <w:proofErr w:type="gramEnd"/>
-      <w:r>
-        <w:t>V</w:t>
+      <w:r>
+        <w:t>NewRanks – emplace: O(1) Avg, O(V) Worst</w:t>
+      </w:r>
+    </w:p>
+    <w:p>
+      <w:pPr>
+        <w:spacing w:line="276" w:lineRule="auto"/>
+      </w:pPr>
+      <w:r>
+        <w:t>printEdges: O(V</w:t>
       </w:r>
       <w:r>
         <w:t xml:space="preserve">^2 </w:t>
@@ -1061,15 +781,7 @@
         <w:spacing w:line="276" w:lineRule="auto"/>
       </w:pPr>
       <w:r>
-        <w:t xml:space="preserve">Loop through </w:t>
-      </w:r>
-      <w:proofErr w:type="gramStart"/>
-      <w:r>
-        <w:t>all of</w:t>
-      </w:r>
-      <w:proofErr w:type="gramEnd"/>
-      <w:r>
-        <w:t xml:space="preserve"> the sites: O(</w:t>
+        <w:t>Loop through all of the sites: O(</w:t>
       </w:r>
       <w:r>
         <w:t>V</w:t>
@@ -1087,21 +799,8 @@
         </w:numPr>
         <w:spacing w:line="276" w:lineRule="auto"/>
       </w:pPr>
-      <w:proofErr w:type="spellStart"/>
-      <w:r>
-        <w:t>Cout</w:t>
-      </w:r>
-      <w:proofErr w:type="spellEnd"/>
-      <w:r>
-        <w:t xml:space="preserve">: </w:t>
-      </w:r>
-      <w:proofErr w:type="gramStart"/>
-      <w:r>
-        <w:t>O(</w:t>
-      </w:r>
-      <w:proofErr w:type="gramEnd"/>
-      <w:r>
-        <w:t>length of site name)</w:t>
+      <w:r>
+        <w:t>Cout: O(length of site name)</w:t>
       </w:r>
     </w:p>
     <w:p>
@@ -1114,15 +813,7 @@
         <w:spacing w:line="276" w:lineRule="auto"/>
       </w:pPr>
       <w:r>
-        <w:t xml:space="preserve">Loop through sites connected to the </w:t>
-      </w:r>
-      <w:proofErr w:type="spellStart"/>
-      <w:r>
-        <w:t>to</w:t>
-      </w:r>
-      <w:proofErr w:type="spellEnd"/>
-      <w:r>
-        <w:t xml:space="preserve"> site: O(</w:t>
+        <w:t>Loop through sites connected to the to site: O(</w:t>
       </w:r>
       <w:r>
         <w:t>V</w:t>
@@ -1140,45 +831,22 @@
         </w:numPr>
         <w:spacing w:line="276" w:lineRule="auto"/>
       </w:pPr>
-      <w:proofErr w:type="spellStart"/>
-      <w:r>
-        <w:t>Cout</w:t>
-      </w:r>
-      <w:proofErr w:type="spellEnd"/>
-      <w:r>
-        <w:t xml:space="preserve">: </w:t>
-      </w:r>
-      <w:proofErr w:type="gramStart"/>
-      <w:r>
-        <w:t>O(</w:t>
-      </w:r>
-      <w:proofErr w:type="gramEnd"/>
-      <w:r>
-        <w:t>length of site name)</w:t>
-      </w:r>
-    </w:p>
-    <w:p>
-      <w:pPr>
-        <w:spacing w:line="276" w:lineRule="auto"/>
-      </w:pPr>
-      <w:proofErr w:type="spellStart"/>
+      <w:r>
+        <w:t>Cout: O(length of site name)</w:t>
+      </w:r>
+    </w:p>
+    <w:p>
+      <w:pPr>
+        <w:spacing w:line="276" w:lineRule="auto"/>
+      </w:pPr>
       <w:r>
         <w:t>print</w:t>
       </w:r>
       <w:r>
         <w:t>OutDegrees</w:t>
       </w:r>
-      <w:proofErr w:type="spellEnd"/>
-      <w:r>
-        <w:t xml:space="preserve">: </w:t>
-      </w:r>
-      <w:proofErr w:type="gramStart"/>
-      <w:r>
-        <w:t>O(</w:t>
-      </w:r>
-      <w:proofErr w:type="gramEnd"/>
-      <w:r>
-        <w:t xml:space="preserve">V * length of site name) </w:t>
+      <w:r>
+        <w:t xml:space="preserve">: O(V * length of site name) </w:t>
       </w:r>
       <w:r>
         <w:t>Avg, O(V^2 * length of site name) Worst</w:t>
@@ -1197,15 +865,7 @@
         <w:spacing w:line="276" w:lineRule="auto"/>
       </w:pPr>
       <w:r>
-        <w:t xml:space="preserve">Loop through </w:t>
-      </w:r>
-      <w:proofErr w:type="gramStart"/>
-      <w:r>
-        <w:t>all of</w:t>
-      </w:r>
-      <w:proofErr w:type="gramEnd"/>
-      <w:r>
-        <w:t xml:space="preserve"> the sites: O(V)</w:t>
+        <w:t>Loop through all of the sites: O(V)</w:t>
       </w:r>
     </w:p>
     <w:p>
@@ -1217,21 +877,8 @@
         </w:numPr>
         <w:spacing w:line="276" w:lineRule="auto"/>
       </w:pPr>
-      <w:proofErr w:type="spellStart"/>
-      <w:r>
-        <w:t>intToSite</w:t>
-      </w:r>
-      <w:proofErr w:type="spellEnd"/>
-      <w:r>
-        <w:t xml:space="preserve"> – at: </w:t>
-      </w:r>
-      <w:proofErr w:type="gramStart"/>
-      <w:r>
-        <w:t>O(</w:t>
-      </w:r>
-      <w:proofErr w:type="gramEnd"/>
-      <w:r>
-        <w:t>1) Avg, O(V) Worst</w:t>
+      <w:r>
+        <w:t>intToSite – at: O(1) Avg, O(V) Worst</w:t>
       </w:r>
     </w:p>
     <w:p>
@@ -1243,45 +890,19 @@
         </w:numPr>
         <w:spacing w:line="276" w:lineRule="auto"/>
       </w:pPr>
-      <w:proofErr w:type="spellStart"/>
-      <w:r>
-        <w:t>Cout</w:t>
-      </w:r>
-      <w:proofErr w:type="spellEnd"/>
-      <w:r>
-        <w:t xml:space="preserve">: </w:t>
-      </w:r>
-      <w:proofErr w:type="gramStart"/>
-      <w:r>
-        <w:t>O(</w:t>
-      </w:r>
-      <w:proofErr w:type="gramEnd"/>
-      <w:r>
-        <w:t>length of site name)</w:t>
-      </w:r>
-    </w:p>
-    <w:p>
-      <w:pPr>
-        <w:spacing w:line="276" w:lineRule="auto"/>
-      </w:pPr>
-      <w:proofErr w:type="spellStart"/>
-      <w:r>
-        <w:t>printRanks</w:t>
-      </w:r>
-      <w:proofErr w:type="spellEnd"/>
-      <w:r>
-        <w:t>:</w:t>
-      </w:r>
-      <w:r>
-        <w:t xml:space="preserve"> </w:t>
-      </w:r>
-      <w:proofErr w:type="gramStart"/>
-      <w:r>
-        <w:t>O(</w:t>
-      </w:r>
-      <w:proofErr w:type="gramEnd"/>
-      <w:r>
-        <w:t xml:space="preserve">V * </w:t>
+      <w:r>
+        <w:t>Cout: O(length of site name)</w:t>
+      </w:r>
+    </w:p>
+    <w:p>
+      <w:pPr>
+        <w:spacing w:line="276" w:lineRule="auto"/>
+      </w:pPr>
+      <w:r>
+        <w:t>printRanks:</w:t>
+      </w:r>
+      <w:r>
+        <w:t xml:space="preserve"> O(V * </w:t>
       </w:r>
       <w:bookmarkStart w:id="0" w:name="_Hlk100072847"/>
       <w:r>
@@ -1323,21 +944,8 @@
         </w:numPr>
         <w:spacing w:line="276" w:lineRule="auto"/>
       </w:pPr>
-      <w:proofErr w:type="spellStart"/>
-      <w:r>
-        <w:t>Ordered_ranks</w:t>
-      </w:r>
-      <w:proofErr w:type="spellEnd"/>
-      <w:r>
-        <w:t xml:space="preserve"> – emplace: </w:t>
-      </w:r>
-      <w:proofErr w:type="gramStart"/>
-      <w:r>
-        <w:t>O(</w:t>
-      </w:r>
-      <w:proofErr w:type="gramEnd"/>
-      <w:r>
-        <w:t>length of site name) Avg, O(length of site name * V) Worst</w:t>
+      <w:r>
+        <w:t>Ordered_ranks – emplace: O(length of site name) Avg, O(length of site name * V) Worst</w:t>
       </w:r>
     </w:p>
     <w:p>
@@ -1362,21 +970,8 @@
         </w:numPr>
         <w:spacing w:line="276" w:lineRule="auto"/>
       </w:pPr>
-      <w:proofErr w:type="spellStart"/>
-      <w:r>
-        <w:t>Cout</w:t>
-      </w:r>
-      <w:proofErr w:type="spellEnd"/>
-      <w:r>
-        <w:t xml:space="preserve"> </w:t>
-      </w:r>
-      <w:proofErr w:type="gramStart"/>
-      <w:r>
-        <w:t>–  O</w:t>
-      </w:r>
-      <w:proofErr w:type="gramEnd"/>
-      <w:r>
-        <w:t>(length of site name)</w:t>
+      <w:r>
+        <w:t>Cout –  O(length of site name)</w:t>
       </w:r>
     </w:p>
     <w:p>
@@ -1402,16 +997,11 @@
       <w:r>
         <w:t xml:space="preserve"> </w:t>
       </w:r>
-      <w:proofErr w:type="gramStart"/>
       <w:r>
         <w:t>O</w:t>
       </w:r>
       <w:r>
-        <w:t>(</w:t>
-      </w:r>
-      <w:proofErr w:type="gramEnd"/>
-      <w:r>
-        <w:t>(E * Length of site name) + V^2 + (P*V^2) + (V * Length of site name))</w:t>
+        <w:t>((E * Length of site name) + V^2 + (P*V^2) + (V * Length of site name))</w:t>
       </w:r>
     </w:p>
     <w:p>
@@ -1426,18 +1016,10 @@
         <w:t>:</w:t>
       </w:r>
       <w:r>
-        <w:t xml:space="preserve"> </w:t>
-      </w:r>
-      <w:proofErr w:type="gramStart"/>
-      <w:r>
-        <w:t>O</w:t>
-      </w:r>
-      <w:r>
-        <w:t>(</w:t>
-      </w:r>
-      <w:proofErr w:type="gramEnd"/>
-      <w:r>
-        <w:t xml:space="preserve">(E * Length of site name) + V^3 + (P*V^3) + (V^2 * Length of site name)) </w:t>
+        <w:t xml:space="preserve"> O</w:t>
+      </w:r>
+      <w:r>
+        <w:t xml:space="preserve">((E * Length of site name) + V^3 + (P*V^3) + (V^2 * Length of site name)) </w:t>
       </w:r>
     </w:p>
     <w:p>
@@ -1507,21 +1089,11 @@
         </w:numPr>
         <w:spacing w:line="276" w:lineRule="auto"/>
       </w:pPr>
-      <w:proofErr w:type="spellStart"/>
-      <w:r>
-        <w:t>AddEdge</w:t>
-      </w:r>
-      <w:proofErr w:type="spellEnd"/>
-      <w:r>
-        <w:t xml:space="preserve">: </w:t>
-      </w:r>
-      <w:proofErr w:type="gramStart"/>
-      <w:r>
-        <w:t>O(</w:t>
-      </w:r>
-      <w:proofErr w:type="gramEnd"/>
-      <w:r>
-        <w:t>length of site name) Average, O(length of site name * V) Worst</w:t>
+      <w:r>
+        <w:t xml:space="preserve">AddEdge: </w:t>
+      </w:r>
+      <w:r>
+        <w:t>O(length of site name) Average, O(length of site name * V) Worst</w:t>
       </w:r>
     </w:p>
     <w:p>
@@ -1533,13 +1105,8 @@
         </w:numPr>
         <w:spacing w:line="276" w:lineRule="auto"/>
       </w:pPr>
-      <w:proofErr w:type="spellStart"/>
-      <w:r>
-        <w:t>CalcEdgeValues</w:t>
-      </w:r>
-      <w:proofErr w:type="spellEnd"/>
-      <w:r>
-        <w:t xml:space="preserve">: </w:t>
+      <w:r>
+        <w:t xml:space="preserve">CalcEdgeValues: </w:t>
       </w:r>
       <w:r>
         <w:t>O(V^2) Avg, O(V^3) Worst</w:t>
@@ -1554,21 +1121,11 @@
         </w:numPr>
         <w:spacing w:line="276" w:lineRule="auto"/>
       </w:pPr>
-      <w:proofErr w:type="spellStart"/>
-      <w:r>
-        <w:t>pageRanks</w:t>
-      </w:r>
-      <w:proofErr w:type="spellEnd"/>
-      <w:r>
-        <w:t xml:space="preserve">: </w:t>
-      </w:r>
-      <w:proofErr w:type="gramStart"/>
-      <w:r>
-        <w:t>O(</w:t>
-      </w:r>
-      <w:proofErr w:type="gramEnd"/>
-      <w:r>
-        <w:t>P * V^2) Avg, O(P * V^3) Worst</w:t>
+      <w:r>
+        <w:t xml:space="preserve">pageRanks: </w:t>
+      </w:r>
+      <w:r>
+        <w:t>O(P * V^2) Avg, O(P * V^3) Worst</w:t>
       </w:r>
     </w:p>
     <w:p>
@@ -1580,21 +1137,11 @@
         </w:numPr>
         <w:spacing w:line="276" w:lineRule="auto"/>
       </w:pPr>
-      <w:proofErr w:type="spellStart"/>
-      <w:r>
-        <w:t>printRanks</w:t>
-      </w:r>
-      <w:proofErr w:type="spellEnd"/>
-      <w:r>
-        <w:t xml:space="preserve">: </w:t>
-      </w:r>
-      <w:proofErr w:type="gramStart"/>
-      <w:r>
-        <w:t>O(</w:t>
-      </w:r>
-      <w:proofErr w:type="gramEnd"/>
-      <w:r>
-        <w:t>V * length of site name) Average, O(V^2 * length of site name) Worst</w:t>
+      <w:r>
+        <w:t xml:space="preserve">printRanks: </w:t>
+      </w:r>
+      <w:r>
+        <w:t>O(V * length of site name) Average, O(V^2 * length of site name) Worst</w:t>
       </w:r>
     </w:p>
     <w:p>
@@ -1612,50 +1159,29 @@
       </w:r>
       <w:r>
         <w:br/>
-        <w:t xml:space="preserve">If I were to redo this assignment, I would take a couple more minutes to think through the necessities of the project. As an example, I started the assignment using only one of the two </w:t>
-      </w:r>
-      <w:proofErr w:type="spellStart"/>
-      <w:r>
-        <w:t>unordered_maps</w:t>
-      </w:r>
-      <w:proofErr w:type="spellEnd"/>
-      <w:r>
-        <w:t xml:space="preserve">. I did not </w:t>
-      </w:r>
-      <w:r>
-        <w:t>consider</w:t>
-      </w:r>
-      <w:r>
-        <w:t xml:space="preserve"> that it would be difficult to find the outdegree of sites when only having the incoming edges. When I realized this difficulty, I added the second unordered map. It would have been smarter for me to make sure that this was the best option before doing a significant amount of work and essentially blocking myself into only having one option</w:t>
-      </w:r>
-      <w:r>
-        <w:t xml:space="preserve"> as a remedy after figuring out that I made a mistake</w:t>
-      </w:r>
-      <w:r>
-        <w:t xml:space="preserve">. </w:t>
-      </w:r>
-      <w:r>
-        <w:t xml:space="preserve">Additionally, I used the map rather than the unordered map for the page ranks, going off the idea that it was already sorted. However, it was probably smarter to take advantage of the </w:t>
-      </w:r>
-      <w:proofErr w:type="gramStart"/>
-      <w:r>
-        <w:t>O(</w:t>
-      </w:r>
-      <w:proofErr w:type="gramEnd"/>
-      <w:r>
-        <w:t>1) emplace average time in the more complex calculations and take the hit when printing the ranks.</w:t>
-      </w:r>
-    </w:p>
-    <w:p>
-      <w:pPr>
-        <w:spacing w:line="276" w:lineRule="auto"/>
-      </w:pPr>
-      <w:r>
-        <w:t>Finally, using the site name as the key was not the best idea in hindsight. The time taken by the hash function grows linearly relative to the size of the string passed to it (I believe)</w:t>
-      </w:r>
-      <w:r>
-        <w:t>. Using an integer key rather than a string would have led to the constant time lookups that I was trying to get.</w:t>
-      </w:r>
+        <w:t xml:space="preserve">If I were to redo this assignment, I would take a couple more minutes to think through the necessities of the project. </w:t>
+      </w:r>
+    </w:p>
+    <w:p>
+      <w:pPr>
+        <w:spacing w:line="276" w:lineRule="auto"/>
+      </w:pPr>
+      <w:r>
+        <w:t>I redid this assignment after realizing that I had made a mistake that significantly increased my time complexity. Specifically, I didn’t have the intToSite and siteToInt maps in my first attempt at the project. After running some stress tests, I realized that my code was too slow, mainly due to the O(n) relationship between site name length and the hash function that cpp uses. After realizing this, I almost completely redid the project, which was unfortunate. So, I should have taken time to realize that the integer representation was necessary to reduce the time complexity.</w:t>
+      </w:r>
+    </w:p>
+    <w:p>
+      <w:pPr>
+        <w:spacing w:line="276" w:lineRule="auto"/>
+      </w:pPr>
+      <w:r>
+        <w:t>Additionally, I would have used a vector of vectors to contain all of the edge out degrees, as this would have made it possible to handle parallel edges.</w:t>
+      </w:r>
+    </w:p>
+    <w:p>
+      <w:pPr>
+        <w:spacing w:line="276" w:lineRule="auto"/>
+      </w:pPr>
     </w:p>
     <w:sectPr>
       <w:pgSz w:w="12240" w:h="15840"/>

</xml_diff>